<commit_message>
update changes of the plan
</commit_message>
<xml_diff>
--- a/Documentación de uso.docx
+++ b/Documentación de uso.docx
@@ -59,10 +59,13 @@
     <w:sdt>
       <w:sdtPr>
         <w:rPr>
-          <w:rFonts w:cstheme="majorHAnsi"/>
+          <w:rFonts w:asciiTheme="minorHAnsi" w:eastAsiaTheme="minorHAnsi" w:hAnsiTheme="minorHAnsi" w:cstheme="majorHAnsi"/>
+          <w:b w:val="0"/>
+          <w:bCs w:val="0"/>
+          <w:color w:val="auto"/>
           <w:sz w:val="24"/>
           <w:szCs w:val="24"/>
-          <w:lang w:val="es-ES"/>
+          <w:lang w:val="es-ES" w:eastAsia="en-US"/>
         </w:rPr>
         <w:id w:val="-459572040"/>
         <w:docPartObj>
@@ -72,12 +75,10 @@
       </w:sdtPr>
       <w:sdtEndPr>
         <w:rPr>
-          <w:rFonts w:eastAsiaTheme="minorHAnsi"/>
           <w:noProof/>
-          <w:color w:val="auto"/>
-          <w:sz w:val="22"/>
-          <w:szCs w:val="22"/>
-          <w:lang w:val="es-CL" w:eastAsia="en-US"/>
+          <w:sz w:val="22"/>
+          <w:szCs w:val="22"/>
+          <w:lang w:val="es-CL"/>
         </w:rPr>
       </w:sdtEndPr>
       <w:sdtContent>
@@ -104,15 +105,16 @@
           <w:pPr>
             <w:pStyle w:val="TDC1"/>
             <w:tabs>
-              <w:tab w:val="right" w:leader="dot" w:pos="8494"/>
+              <w:tab w:val="right" w:leader="dot" w:pos="9736"/>
             </w:tabs>
             <w:rPr>
-              <w:rFonts w:asciiTheme="majorHAnsi" w:hAnsiTheme="majorHAnsi" w:cstheme="majorHAnsi"/>
+              <w:rFonts w:eastAsiaTheme="minorEastAsia" w:cstheme="minorBidi"/>
+              <w:b w:val="0"/>
+              <w:bCs w:val="0"/>
               <w:i w:val="0"/>
               <w:iCs w:val="0"/>
               <w:noProof/>
-              <w:sz w:val="22"/>
-              <w:szCs w:val="22"/>
+              <w:lang w:eastAsia="es-MX"/>
             </w:rPr>
           </w:pPr>
           <w:r>
@@ -143,99 +145,76 @@
             </w:rPr>
             <w:fldChar w:fldCharType="separate"/>
           </w:r>
-          <w:hyperlink w:anchor="_Toc115972884" w:history="1">
+          <w:hyperlink w:anchor="_Toc122331114" w:history="1">
             <w:r>
               <w:rPr>
                 <w:rStyle w:val="Hipervnculo"/>
-                <w:rFonts w:asciiTheme="majorHAnsi" w:hAnsiTheme="majorHAnsi" w:cstheme="majorHAnsi"/>
-                <w:i w:val="0"/>
-                <w:iCs w:val="0"/>
+                <w:rFonts w:cstheme="majorHAnsi"/>
                 <w:noProof/>
-                <w:sz w:val="22"/>
-                <w:szCs w:val="22"/>
               </w:rPr>
-              <w:t>1. Para IOS</w:t>
+              <w:t>1. P</w:t>
             </w:r>
             <w:r>
               <w:rPr>
-                <w:rFonts w:asciiTheme="majorHAnsi" w:hAnsiTheme="majorHAnsi" w:cstheme="majorHAnsi"/>
-                <w:i w:val="0"/>
-                <w:iCs w:val="0"/>
+                <w:rStyle w:val="Hipervnculo"/>
+                <w:rFonts w:cstheme="majorHAnsi"/>
+                <w:noProof/>
+              </w:rPr>
+              <w:t>a</w:t>
+            </w:r>
+            <w:r>
+              <w:rPr>
+                <w:rStyle w:val="Hipervnculo"/>
+                <w:rFonts w:cstheme="majorHAnsi"/>
+                <w:noProof/>
+              </w:rPr>
+              <w:t>ra IOS</w:t>
+            </w:r>
+            <w:r>
+              <w:rPr>
                 <w:noProof/>
                 <w:webHidden/>
-                <w:sz w:val="22"/>
-                <w:szCs w:val="22"/>
               </w:rPr>
               <w:tab/>
             </w:r>
             <w:r>
               <w:rPr>
-                <w:rFonts w:asciiTheme="majorHAnsi" w:hAnsiTheme="majorHAnsi" w:cstheme="majorHAnsi"/>
-                <w:i w:val="0"/>
-                <w:iCs w:val="0"/>
                 <w:noProof/>
                 <w:webHidden/>
-                <w:sz w:val="22"/>
-                <w:szCs w:val="22"/>
               </w:rPr>
               <w:fldChar w:fldCharType="begin"/>
             </w:r>
             <w:r>
               <w:rPr>
-                <w:rFonts w:asciiTheme="majorHAnsi" w:hAnsiTheme="majorHAnsi" w:cstheme="majorHAnsi"/>
-                <w:i w:val="0"/>
-                <w:iCs w:val="0"/>
                 <w:noProof/>
                 <w:webHidden/>
-                <w:sz w:val="22"/>
-                <w:szCs w:val="22"/>
               </w:rPr>
-              <w:instrText xml:space="preserve"> PAGEREF _Toc115972884 \h </w:instrText>
+              <w:instrText xml:space="preserve"> PAGEREF _Toc122331114 \h </w:instrText>
             </w:r>
             <w:r>
               <w:rPr>
-                <w:rFonts w:asciiTheme="majorHAnsi" w:hAnsiTheme="majorHAnsi" w:cstheme="majorHAnsi"/>
-                <w:i w:val="0"/>
-                <w:iCs w:val="0"/>
                 <w:noProof/>
                 <w:webHidden/>
-                <w:sz w:val="22"/>
-                <w:szCs w:val="22"/>
               </w:rPr>
             </w:r>
             <w:r>
               <w:rPr>
-                <w:rFonts w:asciiTheme="majorHAnsi" w:hAnsiTheme="majorHAnsi" w:cstheme="majorHAnsi"/>
-                <w:i w:val="0"/>
-                <w:iCs w:val="0"/>
                 <w:noProof/>
                 <w:webHidden/>
-                <w:sz w:val="22"/>
-                <w:szCs w:val="22"/>
               </w:rPr>
               <w:fldChar w:fldCharType="separate"/>
             </w:r>
             <w:r>
               <w:rPr>
-                <w:rFonts w:asciiTheme="majorHAnsi" w:hAnsiTheme="majorHAnsi" w:cstheme="majorHAnsi"/>
-                <w:i w:val="0"/>
-                <w:iCs w:val="0"/>
                 <w:noProof/>
                 <w:webHidden/>
-                <w:sz w:val="22"/>
-                <w:szCs w:val="22"/>
               </w:rPr>
-              <w:t>1</w:t>
+              <w:t>2</w:t>
             </w:r>
             <w:r>
               <w:rPr>
-                <w:rFonts w:asciiTheme="majorHAnsi" w:hAnsiTheme="majorHAnsi" w:cstheme="majorHAnsi"/>
-                <w:i w:val="0"/>
-                <w:iCs w:val="0"/>
                 <w:noProof/>
                 <w:webHidden/>
-                <w:sz w:val="22"/>
-                <w:szCs w:val="22"/>
               </w:rPr>
               <w:fldChar w:fldCharType="end"/>
             </w:r>
@@ -245,111 +224,149 @@
           <w:pPr>
             <w:pStyle w:val="TDC1"/>
             <w:tabs>
-              <w:tab w:val="right" w:leader="dot" w:pos="8494"/>
+              <w:tab w:val="right" w:leader="dot" w:pos="9736"/>
             </w:tabs>
             <w:rPr>
-              <w:rFonts w:asciiTheme="majorHAnsi" w:hAnsiTheme="majorHAnsi" w:cstheme="majorHAnsi"/>
+              <w:rFonts w:eastAsiaTheme="minorEastAsia" w:cstheme="minorBidi"/>
+              <w:b w:val="0"/>
+              <w:bCs w:val="0"/>
               <w:i w:val="0"/>
               <w:iCs w:val="0"/>
               <w:noProof/>
-              <w:sz w:val="22"/>
-              <w:szCs w:val="22"/>
+              <w:lang w:eastAsia="es-MX"/>
             </w:rPr>
           </w:pPr>
-          <w:hyperlink w:anchor="_Toc115972885" w:history="1">
+          <w:hyperlink w:anchor="_Toc122331115" w:history="1">
             <w:r>
               <w:rPr>
                 <w:rStyle w:val="Hipervnculo"/>
-                <w:rFonts w:asciiTheme="majorHAnsi" w:hAnsiTheme="majorHAnsi" w:cstheme="majorHAnsi"/>
-                <w:i w:val="0"/>
-                <w:iCs w:val="0"/>
+                <w:rFonts w:cstheme="majorHAnsi"/>
                 <w:noProof/>
-                <w:sz w:val="22"/>
-                <w:szCs w:val="22"/>
                 <w:lang w:val="en-US"/>
               </w:rPr>
               <w:t>2. Para Windows</w:t>
             </w:r>
             <w:r>
               <w:rPr>
-                <w:rFonts w:asciiTheme="majorHAnsi" w:hAnsiTheme="majorHAnsi" w:cstheme="majorHAnsi"/>
-                <w:i w:val="0"/>
-                <w:iCs w:val="0"/>
                 <w:noProof/>
                 <w:webHidden/>
-                <w:sz w:val="22"/>
-                <w:szCs w:val="22"/>
               </w:rPr>
               <w:tab/>
             </w:r>
             <w:r>
               <w:rPr>
-                <w:rFonts w:asciiTheme="majorHAnsi" w:hAnsiTheme="majorHAnsi" w:cstheme="majorHAnsi"/>
-                <w:i w:val="0"/>
-                <w:iCs w:val="0"/>
                 <w:noProof/>
                 <w:webHidden/>
-                <w:sz w:val="22"/>
-                <w:szCs w:val="22"/>
               </w:rPr>
               <w:fldChar w:fldCharType="begin"/>
             </w:r>
             <w:r>
               <w:rPr>
-                <w:rFonts w:asciiTheme="majorHAnsi" w:hAnsiTheme="majorHAnsi" w:cstheme="majorHAnsi"/>
-                <w:i w:val="0"/>
-                <w:iCs w:val="0"/>
                 <w:noProof/>
                 <w:webHidden/>
-                <w:sz w:val="22"/>
-                <w:szCs w:val="22"/>
               </w:rPr>
-              <w:instrText xml:space="preserve"> PAGEREF _Toc115972885 \h </w:instrText>
+              <w:instrText xml:space="preserve"> PAGEREF _Toc122331115 \h </w:instrText>
             </w:r>
             <w:r>
               <w:rPr>
-                <w:rFonts w:asciiTheme="majorHAnsi" w:hAnsiTheme="majorHAnsi" w:cstheme="majorHAnsi"/>
-                <w:i w:val="0"/>
-                <w:iCs w:val="0"/>
                 <w:noProof/>
                 <w:webHidden/>
-                <w:sz w:val="22"/>
-                <w:szCs w:val="22"/>
               </w:rPr>
             </w:r>
             <w:r>
               <w:rPr>
-                <w:rFonts w:asciiTheme="majorHAnsi" w:hAnsiTheme="majorHAnsi" w:cstheme="majorHAnsi"/>
-                <w:i w:val="0"/>
-                <w:iCs w:val="0"/>
                 <w:noProof/>
                 <w:webHidden/>
-                <w:sz w:val="22"/>
-                <w:szCs w:val="22"/>
               </w:rPr>
               <w:fldChar w:fldCharType="separate"/>
             </w:r>
             <w:r>
               <w:rPr>
-                <w:rFonts w:asciiTheme="majorHAnsi" w:hAnsiTheme="majorHAnsi" w:cstheme="majorHAnsi"/>
-                <w:i w:val="0"/>
-                <w:iCs w:val="0"/>
                 <w:noProof/>
                 <w:webHidden/>
-                <w:sz w:val="22"/>
-                <w:szCs w:val="22"/>
               </w:rPr>
-              <w:t>1</w:t>
+              <w:t>2</w:t>
             </w:r>
             <w:r>
               <w:rPr>
-                <w:rFonts w:asciiTheme="majorHAnsi" w:hAnsiTheme="majorHAnsi" w:cstheme="majorHAnsi"/>
-                <w:i w:val="0"/>
-                <w:iCs w:val="0"/>
                 <w:noProof/>
                 <w:webHidden/>
-                <w:sz w:val="22"/>
-                <w:szCs w:val="22"/>
+              </w:rPr>
+              <w:fldChar w:fldCharType="end"/>
+            </w:r>
+          </w:hyperlink>
+        </w:p>
+        <w:p>
+          <w:pPr>
+            <w:pStyle w:val="TDC1"/>
+            <w:tabs>
+              <w:tab w:val="right" w:leader="dot" w:pos="9736"/>
+            </w:tabs>
+            <w:rPr>
+              <w:rFonts w:eastAsiaTheme="minorEastAsia" w:cstheme="minorBidi"/>
+              <w:b w:val="0"/>
+              <w:bCs w:val="0"/>
+              <w:i w:val="0"/>
+              <w:iCs w:val="0"/>
+              <w:noProof/>
+              <w:lang w:eastAsia="es-MX"/>
+            </w:rPr>
+          </w:pPr>
+          <w:hyperlink w:anchor="_Toc122331116" w:history="1">
+            <w:r>
+              <w:rPr>
+                <w:rStyle w:val="Hipervnculo"/>
+                <w:rFonts w:cstheme="majorHAnsi"/>
+                <w:noProof/>
+                <w:lang w:val="es-ES_tradnl"/>
+              </w:rPr>
+              <w:t>3. Nombre de los archivos</w:t>
+            </w:r>
+            <w:r>
+              <w:rPr>
+                <w:noProof/>
+                <w:webHidden/>
+              </w:rPr>
+              <w:tab/>
+            </w:r>
+            <w:r>
+              <w:rPr>
+                <w:noProof/>
+                <w:webHidden/>
+              </w:rPr>
+              <w:fldChar w:fldCharType="begin"/>
+            </w:r>
+            <w:r>
+              <w:rPr>
+                <w:noProof/>
+                <w:webHidden/>
+              </w:rPr>
+              <w:instrText xml:space="preserve"> PAGEREF _Toc122331116 \h </w:instrText>
+            </w:r>
+            <w:r>
+              <w:rPr>
+                <w:noProof/>
+                <w:webHidden/>
+              </w:rPr>
+            </w:r>
+            <w:r>
+              <w:rPr>
+                <w:noProof/>
+                <w:webHidden/>
+              </w:rPr>
+              <w:fldChar w:fldCharType="separate"/>
+            </w:r>
+            <w:r>
+              <w:rPr>
+                <w:noProof/>
+                <w:webHidden/>
+              </w:rPr>
+              <w:t>3</w:t>
+            </w:r>
+            <w:r>
+              <w:rPr>
+                <w:noProof/>
+                <w:webHidden/>
               </w:rPr>
               <w:fldChar w:fldCharType="end"/>
             </w:r>
@@ -379,15 +396,22 @@
     </w:sdt>
     <w:p>
       <w:pPr>
-        <w:jc w:val="center"/>
-        <w:rPr>
-          <w:rFonts w:asciiTheme="majorHAnsi" w:hAnsiTheme="majorHAnsi" w:cstheme="majorHAnsi"/>
-          <w:b/>
-          <w:bCs/>
-          <w:sz w:val="22"/>
-          <w:szCs w:val="22"/>
-        </w:rPr>
-      </w:pPr>
+        <w:rPr>
+          <w:rFonts w:asciiTheme="majorHAnsi" w:eastAsiaTheme="majorEastAsia" w:hAnsiTheme="majorHAnsi" w:cstheme="majorHAnsi"/>
+          <w:color w:val="2F5496" w:themeColor="accent1" w:themeShade="BF"/>
+          <w:sz w:val="22"/>
+          <w:szCs w:val="22"/>
+        </w:rPr>
+      </w:pPr>
+      <w:bookmarkStart w:id="0" w:name="_Toc122331114"/>
+      <w:r>
+        <w:rPr>
+          <w:rFonts w:cstheme="majorHAnsi"/>
+          <w:sz w:val="22"/>
+          <w:szCs w:val="22"/>
+        </w:rPr>
+        <w:br w:type="page"/>
+      </w:r>
     </w:p>
     <w:p>
       <w:pPr>
@@ -398,13 +422,13 @@
           <w:szCs w:val="22"/>
         </w:rPr>
       </w:pPr>
-      <w:bookmarkStart w:id="0" w:name="_Toc115972884"/>
       <w:r>
         <w:rPr>
           <w:rFonts w:cstheme="majorHAnsi"/>
           <w:sz w:val="22"/>
           <w:szCs w:val="22"/>
         </w:rPr>
+        <w:lastRenderedPageBreak/>
         <w:t xml:space="preserve">1. </w:t>
       </w:r>
       <w:r>
@@ -447,7 +471,57 @@
           <w:sz w:val="22"/>
           <w:szCs w:val="22"/>
         </w:rPr>
-        <w:t xml:space="preserve">Instalar tkinter </w:t>
+        <w:t>Instalar Python</w:t>
+      </w:r>
+    </w:p>
+    <w:p>
+      <w:pPr>
+        <w:pStyle w:val="Prrafodelista"/>
+        <w:rPr>
+          <w:rFonts w:asciiTheme="majorHAnsi" w:hAnsiTheme="majorHAnsi" w:cstheme="majorHAnsi"/>
+          <w:sz w:val="22"/>
+          <w:szCs w:val="22"/>
+        </w:rPr>
+      </w:pPr>
+    </w:p>
+    <w:p>
+      <w:pPr>
+        <w:pStyle w:val="Prrafodelista"/>
+        <w:numPr>
+          <w:ilvl w:val="0"/>
+          <w:numId w:val="1"/>
+        </w:numPr>
+        <w:rPr>
+          <w:rFonts w:asciiTheme="majorHAnsi" w:hAnsiTheme="majorHAnsi" w:cstheme="majorHAnsi"/>
+          <w:sz w:val="22"/>
+          <w:szCs w:val="22"/>
+        </w:rPr>
+      </w:pPr>
+      <w:r>
+        <w:rPr>
+          <w:rFonts w:asciiTheme="majorHAnsi" w:hAnsiTheme="majorHAnsi" w:cstheme="majorHAnsi"/>
+          <w:sz w:val="22"/>
+          <w:szCs w:val="22"/>
+        </w:rPr>
+        <w:t xml:space="preserve">Instalar </w:t>
+      </w:r>
+      <w:proofErr w:type="spellStart"/>
+      <w:r>
+        <w:rPr>
+          <w:rFonts w:asciiTheme="majorHAnsi" w:hAnsiTheme="majorHAnsi" w:cstheme="majorHAnsi"/>
+          <w:sz w:val="22"/>
+          <w:szCs w:val="22"/>
+        </w:rPr>
+        <w:t>tkinter</w:t>
+      </w:r>
+      <w:proofErr w:type="spellEnd"/>
+      <w:r>
+        <w:rPr>
+          <w:rFonts w:asciiTheme="majorHAnsi" w:hAnsiTheme="majorHAnsi" w:cstheme="majorHAnsi"/>
+          <w:sz w:val="22"/>
+          <w:szCs w:val="22"/>
+        </w:rPr>
+        <w:t xml:space="preserve"> </w:t>
       </w:r>
       <w:r>
         <w:rPr>
@@ -569,7 +643,7 @@
           <w:spacing w:val="2"/>
           <w:sz w:val="22"/>
           <w:szCs w:val="22"/>
-          <w:lang w:eastAsia="es-MX"/>
+          <w:lang w:val="en-US" w:eastAsia="es-MX"/>
         </w:rPr>
       </w:pPr>
       <w:r>
@@ -579,10 +653,11 @@
           <w:spacing w:val="2"/>
           <w:sz w:val="22"/>
           <w:szCs w:val="22"/>
-          <w:lang w:eastAsia="es-MX"/>
-        </w:rPr>
-        <w:t xml:space="preserve">/bin/bash -c "$(curl -fsSL </w:t>
-      </w:r>
+          <w:lang w:val="en-US" w:eastAsia="es-MX"/>
+        </w:rPr>
+        <w:t>/bin/bash -c "$(curl -</w:t>
+      </w:r>
+      <w:proofErr w:type="spellStart"/>
       <w:r>
         <w:rPr>
           <w:rFonts w:ascii="Consolas" w:eastAsia="Times New Roman" w:hAnsi="Consolas" w:cs="Consolas"/>
@@ -590,10 +665,11 @@
           <w:spacing w:val="2"/>
           <w:sz w:val="22"/>
           <w:szCs w:val="22"/>
-          <w:lang w:eastAsia="es-MX"/>
-        </w:rPr>
-        <w:fldChar w:fldCharType="begin"/>
-      </w:r>
+          <w:lang w:val="en-US" w:eastAsia="es-MX"/>
+        </w:rPr>
+        <w:t>fsSL</w:t>
+      </w:r>
+      <w:proofErr w:type="spellEnd"/>
       <w:r>
         <w:rPr>
           <w:rFonts w:ascii="Consolas" w:eastAsia="Times New Roman" w:hAnsi="Consolas" w:cs="Consolas"/>
@@ -601,10 +677,23 @@
           <w:spacing w:val="2"/>
           <w:sz w:val="22"/>
           <w:szCs w:val="22"/>
-          <w:lang w:eastAsia="es-MX"/>
-        </w:rPr>
-        <w:instrText xml:space="preserve"> HYPERLINK "https://raw.githubusercontent.com/Homebrew/install/HEAD/install.sh" </w:instrText>
-      </w:r>
+          <w:lang w:val="en-US" w:eastAsia="es-MX"/>
+        </w:rPr>
+        <w:t xml:space="preserve"> </w:t>
+      </w:r>
+      <w:hyperlink r:id="rId8" w:history="1">
+        <w:r>
+          <w:rPr>
+            <w:rFonts w:ascii="Consolas" w:eastAsia="Times New Roman" w:hAnsi="Consolas" w:cs="Consolas"/>
+            <w:color w:val="273239"/>
+            <w:spacing w:val="2"/>
+            <w:sz w:val="22"/>
+            <w:szCs w:val="22"/>
+            <w:lang w:val="en-US" w:eastAsia="es-MX"/>
+          </w:rPr>
+          <w:t>https://raw.githubusercontent.com/Homebrew/install/HEAD/install.sh</w:t>
+        </w:r>
+      </w:hyperlink>
       <w:r>
         <w:rPr>
           <w:rFonts w:ascii="Consolas" w:eastAsia="Times New Roman" w:hAnsi="Consolas" w:cs="Consolas"/>
@@ -612,62 +701,7 @@
           <w:spacing w:val="2"/>
           <w:sz w:val="22"/>
           <w:szCs w:val="22"/>
-          <w:lang w:eastAsia="es-MX"/>
-        </w:rPr>
-        <w:fldChar w:fldCharType="separate"/>
-      </w:r>
-      <w:r>
-        <w:rPr>
-          <w:rFonts w:ascii="Consolas" w:eastAsia="Times New Roman" w:hAnsi="Consolas" w:cs="Consolas"/>
-          <w:color w:val="273239"/>
-          <w:spacing w:val="2"/>
-          <w:sz w:val="22"/>
-          <w:szCs w:val="22"/>
-          <w:lang w:eastAsia="es-MX"/>
-        </w:rPr>
-        <w:t>https://raw.gi</w:t>
-      </w:r>
-      <w:r>
-        <w:rPr>
-          <w:rFonts w:ascii="Consolas" w:eastAsia="Times New Roman" w:hAnsi="Consolas" w:cs="Consolas"/>
-          <w:color w:val="273239"/>
-          <w:spacing w:val="2"/>
-          <w:sz w:val="22"/>
-          <w:szCs w:val="22"/>
-          <w:lang w:eastAsia="es-MX"/>
-        </w:rPr>
-        <w:t>t</w:t>
-      </w:r>
-      <w:r>
-        <w:rPr>
-          <w:rFonts w:ascii="Consolas" w:eastAsia="Times New Roman" w:hAnsi="Consolas" w:cs="Consolas"/>
-          <w:color w:val="273239"/>
-          <w:spacing w:val="2"/>
-          <w:sz w:val="22"/>
-          <w:szCs w:val="22"/>
-          <w:lang w:eastAsia="es-MX"/>
-        </w:rPr>
-        <w:t>hubusercontent.com/Homebrew/install/HEAD/install.sh</w:t>
-      </w:r>
-      <w:r>
-        <w:rPr>
-          <w:rFonts w:ascii="Consolas" w:eastAsia="Times New Roman" w:hAnsi="Consolas" w:cs="Consolas"/>
-          <w:color w:val="273239"/>
-          <w:spacing w:val="2"/>
-          <w:sz w:val="22"/>
-          <w:szCs w:val="22"/>
-          <w:lang w:eastAsia="es-MX"/>
-        </w:rPr>
-        <w:fldChar w:fldCharType="end"/>
-      </w:r>
-      <w:r>
-        <w:rPr>
-          <w:rFonts w:ascii="Consolas" w:eastAsia="Times New Roman" w:hAnsi="Consolas" w:cs="Consolas"/>
-          <w:color w:val="273239"/>
-          <w:spacing w:val="2"/>
-          <w:sz w:val="22"/>
-          <w:szCs w:val="22"/>
-          <w:lang w:eastAsia="es-MX"/>
+          <w:lang w:val="en-US" w:eastAsia="es-MX"/>
         </w:rPr>
         <w:t>)"</w:t>
       </w:r>
@@ -1133,7 +1167,7 @@
           <w:lang w:val="en-US"/>
         </w:rPr>
       </w:pPr>
-      <w:bookmarkStart w:id="1" w:name="_Toc115972885"/>
+      <w:bookmarkStart w:id="1" w:name="_Toc122331115"/>
       <w:r>
         <w:rPr>
           <w:rFonts w:cstheme="majorHAnsi"/>
@@ -1185,17 +1219,58 @@
           <w:sz w:val="22"/>
           <w:szCs w:val="22"/>
         </w:rPr>
-        <w:t>Instalar tkinter , interfaz gráfica de usuario para Python, permite desplegar la ventana de alarmas.</w:t>
-      </w:r>
-    </w:p>
-    <w:p>
-      <w:pPr>
-        <w:pStyle w:val="Prrafodelista"/>
-        <w:rPr>
-          <w:sz w:val="22"/>
-          <w:szCs w:val="22"/>
-        </w:rPr>
-      </w:pPr>
+        <w:t>Instalar Python</w:t>
+      </w:r>
+    </w:p>
+    <w:p>
+      <w:pPr>
+        <w:pStyle w:val="Prrafodelista"/>
+        <w:rPr>
+          <w:rFonts w:asciiTheme="majorHAnsi" w:hAnsiTheme="majorHAnsi" w:cstheme="majorHAnsi"/>
+          <w:sz w:val="22"/>
+          <w:szCs w:val="22"/>
+        </w:rPr>
+      </w:pPr>
+    </w:p>
+    <w:p>
+      <w:pPr>
+        <w:pStyle w:val="Prrafodelista"/>
+        <w:numPr>
+          <w:ilvl w:val="0"/>
+          <w:numId w:val="2"/>
+        </w:numPr>
+        <w:rPr>
+          <w:rFonts w:asciiTheme="majorHAnsi" w:hAnsiTheme="majorHAnsi" w:cstheme="majorHAnsi"/>
+          <w:sz w:val="22"/>
+          <w:szCs w:val="22"/>
+        </w:rPr>
+      </w:pPr>
+      <w:r>
+        <w:rPr>
+          <w:rFonts w:asciiTheme="majorHAnsi" w:hAnsiTheme="majorHAnsi" w:cstheme="majorHAnsi"/>
+          <w:sz w:val="22"/>
+          <w:szCs w:val="22"/>
+        </w:rPr>
+        <w:t xml:space="preserve">Instalar </w:t>
+      </w:r>
+      <w:proofErr w:type="spellStart"/>
+      <w:r>
+        <w:rPr>
+          <w:rFonts w:asciiTheme="majorHAnsi" w:hAnsiTheme="majorHAnsi" w:cstheme="majorHAnsi"/>
+          <w:sz w:val="22"/>
+          <w:szCs w:val="22"/>
+        </w:rPr>
+        <w:t>tkinter</w:t>
+      </w:r>
+      <w:proofErr w:type="spellEnd"/>
+      <w:r>
+        <w:rPr>
+          <w:rFonts w:asciiTheme="majorHAnsi" w:hAnsiTheme="majorHAnsi" w:cstheme="majorHAnsi"/>
+          <w:sz w:val="22"/>
+          <w:szCs w:val="22"/>
+        </w:rPr>
+        <w:t xml:space="preserve"> , interfaz gráfica de usuario para Python, permite desplegar la ventana de alarmas.</w:t>
+      </w:r>
     </w:p>
     <w:p>
       <w:pPr>
@@ -1269,17 +1344,26 @@
           <w:sz w:val="22"/>
           <w:szCs w:val="22"/>
         </w:rPr>
-        <w:t>Instalar librería de Python Openpyxl:</w:t>
-      </w:r>
-    </w:p>
-    <w:p>
-      <w:pPr>
-        <w:pStyle w:val="Prrafodelista"/>
-        <w:rPr>
-          <w:sz w:val="22"/>
-          <w:szCs w:val="22"/>
-        </w:rPr>
-      </w:pPr>
+        <w:t xml:space="preserve">Instalar librería de Python </w:t>
+      </w:r>
+      <w:proofErr w:type="spellStart"/>
+      <w:r>
+        <w:rPr>
+          <w:rFonts w:asciiTheme="majorHAnsi" w:hAnsiTheme="majorHAnsi" w:cstheme="majorHAnsi"/>
+          <w:sz w:val="22"/>
+          <w:szCs w:val="22"/>
+        </w:rPr>
+        <w:t>Openpyxl</w:t>
+      </w:r>
+      <w:proofErr w:type="spellEnd"/>
+      <w:r>
+        <w:rPr>
+          <w:rFonts w:asciiTheme="majorHAnsi" w:hAnsiTheme="majorHAnsi" w:cstheme="majorHAnsi"/>
+          <w:sz w:val="22"/>
+          <w:szCs w:val="22"/>
+        </w:rPr>
+        <w:t>:</w:t>
+      </w:r>
     </w:p>
     <w:p>
       <w:pPr>
@@ -1294,6 +1378,7 @@
           <w:lang w:eastAsia="es-MX"/>
         </w:rPr>
       </w:pPr>
+      <w:proofErr w:type="spellStart"/>
       <w:r>
         <w:rPr>
           <w:rFonts w:ascii="Consolas" w:eastAsia="Times New Roman" w:hAnsi="Consolas" w:cs="Consolas"/>
@@ -1303,8 +1388,57 @@
           <w:szCs w:val="22"/>
           <w:lang w:eastAsia="es-MX"/>
         </w:rPr>
-        <w:t>pip install openpyxl</w:t>
-      </w:r>
+        <w:t>pip</w:t>
+      </w:r>
+      <w:proofErr w:type="spellEnd"/>
+      <w:r>
+        <w:rPr>
+          <w:rFonts w:ascii="Consolas" w:eastAsia="Times New Roman" w:hAnsi="Consolas" w:cs="Consolas"/>
+          <w:color w:val="273239"/>
+          <w:spacing w:val="2"/>
+          <w:sz w:val="22"/>
+          <w:szCs w:val="22"/>
+          <w:lang w:eastAsia="es-MX"/>
+        </w:rPr>
+        <w:t xml:space="preserve"> </w:t>
+      </w:r>
+      <w:proofErr w:type="spellStart"/>
+      <w:r>
+        <w:rPr>
+          <w:rFonts w:ascii="Consolas" w:eastAsia="Times New Roman" w:hAnsi="Consolas" w:cs="Consolas"/>
+          <w:color w:val="273239"/>
+          <w:spacing w:val="2"/>
+          <w:sz w:val="22"/>
+          <w:szCs w:val="22"/>
+          <w:lang w:eastAsia="es-MX"/>
+        </w:rPr>
+        <w:t>install</w:t>
+      </w:r>
+      <w:proofErr w:type="spellEnd"/>
+      <w:r>
+        <w:rPr>
+          <w:rFonts w:ascii="Consolas" w:eastAsia="Times New Roman" w:hAnsi="Consolas" w:cs="Consolas"/>
+          <w:color w:val="273239"/>
+          <w:spacing w:val="2"/>
+          <w:sz w:val="22"/>
+          <w:szCs w:val="22"/>
+          <w:lang w:eastAsia="es-MX"/>
+        </w:rPr>
+        <w:t xml:space="preserve"> </w:t>
+      </w:r>
+      <w:proofErr w:type="spellStart"/>
+      <w:r>
+        <w:rPr>
+          <w:rFonts w:ascii="Consolas" w:eastAsia="Times New Roman" w:hAnsi="Consolas" w:cs="Consolas"/>
+          <w:color w:val="273239"/>
+          <w:spacing w:val="2"/>
+          <w:sz w:val="22"/>
+          <w:szCs w:val="22"/>
+          <w:lang w:eastAsia="es-MX"/>
+        </w:rPr>
+        <w:t>openpyxl</w:t>
+      </w:r>
+      <w:proofErr w:type="spellEnd"/>
       <w:r>
         <w:rPr>
           <w:rStyle w:val="Refdenotaalpie"/>
@@ -1319,10 +1453,8 @@
     <w:p>
       <w:pPr>
         <w:pStyle w:val="Prrafodelista"/>
-        <w:jc w:val="center"/>
-        <w:rPr>
-          <w:i/>
-          <w:iCs/>
+        <w:rPr>
+          <w:rFonts w:asciiTheme="majorHAnsi" w:hAnsiTheme="majorHAnsi" w:cstheme="majorHAnsi"/>
           <w:sz w:val="22"/>
           <w:szCs w:val="22"/>
         </w:rPr>
@@ -1333,7 +1465,7 @@
         <w:pStyle w:val="Prrafodelista"/>
         <w:numPr>
           <w:ilvl w:val="0"/>
-          <w:numId w:val="1"/>
+          <w:numId w:val="2"/>
         </w:numPr>
         <w:rPr>
           <w:rFonts w:asciiTheme="majorHAnsi" w:hAnsiTheme="majorHAnsi" w:cstheme="majorHAnsi"/>
@@ -1385,16 +1517,6 @@
         </w:rPr>
         <w:t>:</w:t>
       </w:r>
-    </w:p>
-    <w:p>
-      <w:pPr>
-        <w:pStyle w:val="Prrafodelista"/>
-        <w:rPr>
-          <w:rFonts w:asciiTheme="majorHAnsi" w:hAnsiTheme="majorHAnsi" w:cstheme="majorHAnsi"/>
-          <w:sz w:val="22"/>
-          <w:szCs w:val="22"/>
-        </w:rPr>
-      </w:pPr>
     </w:p>
     <w:p>
       <w:pPr>
@@ -1421,7 +1543,9 @@
     </w:p>
     <w:p>
       <w:pPr>
-        <w:rPr>
+        <w:pStyle w:val="Prrafodelista"/>
+        <w:rPr>
+          <w:rFonts w:asciiTheme="majorHAnsi" w:hAnsiTheme="majorHAnsi" w:cstheme="majorHAnsi"/>
           <w:sz w:val="22"/>
           <w:szCs w:val="22"/>
         </w:rPr>
@@ -1432,7 +1556,7 @@
         <w:pStyle w:val="Prrafodelista"/>
         <w:numPr>
           <w:ilvl w:val="0"/>
-          <w:numId w:val="1"/>
+          <w:numId w:val="2"/>
         </w:numPr>
         <w:rPr>
           <w:rFonts w:asciiTheme="majorHAnsi" w:hAnsiTheme="majorHAnsi" w:cstheme="majorHAnsi"/>
@@ -1446,64 +1570,13 @@
           <w:sz w:val="22"/>
           <w:szCs w:val="22"/>
         </w:rPr>
-        <w:t>Para correr</w:t>
-      </w:r>
-      <w:r>
-        <w:rPr>
-          <w:rFonts w:asciiTheme="majorHAnsi" w:hAnsiTheme="majorHAnsi" w:cstheme="majorHAnsi"/>
-          <w:sz w:val="22"/>
-          <w:szCs w:val="22"/>
-        </w:rPr>
-        <w:t xml:space="preserve"> el archivo</w:t>
-      </w:r>
-      <w:r>
-        <w:rPr>
-          <w:rFonts w:asciiTheme="majorHAnsi" w:hAnsiTheme="majorHAnsi" w:cstheme="majorHAnsi"/>
-          <w:sz w:val="22"/>
-          <w:szCs w:val="22"/>
-        </w:rPr>
-        <w:t xml:space="preserve"> se debe estar parado en la carpeta en donde se encuentra y se debe escribir en la consola</w:t>
-      </w:r>
-      <w:r>
-        <w:rPr>
-          <w:rFonts w:asciiTheme="majorHAnsi" w:hAnsiTheme="majorHAnsi" w:cstheme="majorHAnsi"/>
-          <w:sz w:val="22"/>
-          <w:szCs w:val="22"/>
-        </w:rPr>
-        <w:t xml:space="preserve"> del computador</w:t>
-      </w:r>
-      <w:r>
-        <w:rPr>
-          <w:rFonts w:asciiTheme="majorHAnsi" w:hAnsiTheme="majorHAnsi" w:cstheme="majorHAnsi"/>
-          <w:sz w:val="22"/>
-          <w:szCs w:val="22"/>
-        </w:rPr>
-        <w:t>:</w:t>
-      </w:r>
-    </w:p>
-    <w:p>
-      <w:pPr>
-        <w:pStyle w:val="Prrafodelista"/>
-        <w:rPr>
-          <w:rFonts w:asciiTheme="majorHAnsi" w:hAnsiTheme="majorHAnsi" w:cstheme="majorHAnsi"/>
-          <w:sz w:val="22"/>
-          <w:szCs w:val="22"/>
-        </w:rPr>
-      </w:pPr>
+        <w:t>Para correr el archivo se debe estar parado en la carpeta en donde se encuentra y se debe escribir en la consola del computador:</w:t>
+      </w:r>
     </w:p>
     <w:p>
       <w:pPr>
         <w:pStyle w:val="Prrafodelista"/>
         <w:jc w:val="center"/>
-        <w:rPr>
-          <w:i/>
-          <w:iCs/>
-          <w:sz w:val="22"/>
-          <w:szCs w:val="22"/>
-          <w:lang w:val="en-US"/>
-        </w:rPr>
-      </w:pPr>
-      <w:r>
         <w:rPr>
           <w:rFonts w:ascii="Consolas" w:eastAsia="Times New Roman" w:hAnsi="Consolas" w:cs="Consolas"/>
           <w:color w:val="273239"/>
@@ -1512,6 +1585,16 @@
           <w:szCs w:val="22"/>
           <w:lang w:eastAsia="es-MX"/>
         </w:rPr>
+      </w:pPr>
+      <w:r>
+        <w:rPr>
+          <w:rFonts w:ascii="Consolas" w:eastAsia="Times New Roman" w:hAnsi="Consolas" w:cs="Consolas"/>
+          <w:color w:val="273239"/>
+          <w:spacing w:val="2"/>
+          <w:sz w:val="22"/>
+          <w:szCs w:val="22"/>
+          <w:lang w:eastAsia="es-MX"/>
+        </w:rPr>
         <w:t>python generar_plan_irrestricto.py</w:t>
       </w:r>
       <w:r>
@@ -1528,20 +1611,834 @@
     </w:p>
     <w:p>
       <w:pPr>
-        <w:rPr>
-          <w:b/>
-          <w:bCs/>
-          <w:sz w:val="28"/>
-          <w:szCs w:val="28"/>
+        <w:pStyle w:val="Ttulo1"/>
+        <w:rPr>
+          <w:rFonts w:cstheme="majorHAnsi"/>
+          <w:sz w:val="22"/>
+          <w:szCs w:val="22"/>
+          <w:lang w:val="es-ES_tradnl"/>
+        </w:rPr>
+      </w:pPr>
+      <w:bookmarkStart w:id="2" w:name="_Toc122331116"/>
+      <w:r>
+        <w:rPr>
+          <w:rFonts w:cstheme="majorHAnsi"/>
+          <w:sz w:val="22"/>
+          <w:szCs w:val="22"/>
+          <w:lang w:val="es-ES_tradnl"/>
+        </w:rPr>
+        <w:lastRenderedPageBreak/>
+        <w:t>3. Nombre de los archivos</w:t>
+      </w:r>
+      <w:bookmarkEnd w:id="2"/>
+    </w:p>
+    <w:p>
+      <w:pPr>
+        <w:rPr>
+          <w:lang w:val="es-ES_tradnl"/>
+        </w:rPr>
+      </w:pPr>
+    </w:p>
+    <w:p>
+      <w:pPr>
+        <w:pStyle w:val="Prrafodelista"/>
+        <w:numPr>
+          <w:ilvl w:val="0"/>
+          <w:numId w:val="4"/>
+        </w:numPr>
+        <w:rPr>
+          <w:sz w:val="22"/>
+          <w:szCs w:val="22"/>
+          <w:lang w:val="es-ES_tradnl"/>
+        </w:rPr>
+      </w:pPr>
+      <w:r>
+        <w:rPr>
+          <w:sz w:val="22"/>
+          <w:szCs w:val="22"/>
+          <w:lang w:val="es-ES_tradnl"/>
+        </w:rPr>
+        <w:t>Producción</w:t>
+      </w:r>
+    </w:p>
+    <w:p>
+      <w:pPr>
+        <w:pStyle w:val="Prrafodelista"/>
+        <w:numPr>
+          <w:ilvl w:val="1"/>
+          <w:numId w:val="4"/>
+        </w:numPr>
+        <w:rPr>
+          <w:sz w:val="22"/>
+          <w:szCs w:val="22"/>
+          <w:lang w:val="es-ES_tradnl"/>
+        </w:rPr>
+      </w:pPr>
+      <w:proofErr w:type="gramStart"/>
+      <w:r>
+        <w:rPr>
+          <w:sz w:val="22"/>
+          <w:szCs w:val="22"/>
+          <w:lang w:val="es-ES_tradnl"/>
+        </w:rPr>
+        <w:t>Consolidado planificación</w:t>
+      </w:r>
+      <w:proofErr w:type="gramEnd"/>
+      <w:r>
+        <w:rPr>
+          <w:sz w:val="22"/>
+          <w:szCs w:val="22"/>
+          <w:lang w:val="es-ES_tradnl"/>
+        </w:rPr>
+        <w:t>: Contiene todos los códigos SAP con la producción asignada para cierta fecha.</w:t>
+      </w:r>
+    </w:p>
+    <w:p>
+      <w:pPr>
+        <w:pStyle w:val="Prrafodelista"/>
+        <w:ind w:left="1440"/>
+        <w:rPr>
+          <w:sz w:val="22"/>
+          <w:szCs w:val="22"/>
+          <w:lang w:val="es-ES_tradnl"/>
+        </w:rPr>
+      </w:pPr>
+    </w:p>
+    <w:p>
+      <w:pPr>
+        <w:pStyle w:val="Prrafodelista"/>
+        <w:ind w:left="1440"/>
+        <w:rPr>
+          <w:sz w:val="22"/>
+          <w:szCs w:val="22"/>
+          <w:lang w:val="es-ES_tradnl"/>
+        </w:rPr>
+      </w:pPr>
+      <w:r>
+        <w:rPr>
+          <w:noProof/>
+          <w:lang w:val="es-ES_tradnl"/>
+        </w:rPr>
+        <w:drawing>
+          <wp:inline distT="0" distB="0" distL="0" distR="0" wp14:anchorId="396E4ABD" wp14:editId="6ED3FF41">
+            <wp:extent cx="4045126" cy="1860358"/>
+            <wp:effectExtent l="0" t="0" r="0" b="0"/>
+            <wp:docPr id="1" name="Imagen 1"/>
+            <wp:cNvGraphicFramePr>
+              <a:graphicFrameLocks xmlns:a="http://schemas.openxmlformats.org/drawingml/2006/main" noChangeAspect="1"/>
+            </wp:cNvGraphicFramePr>
+            <a:graphic xmlns:a="http://schemas.openxmlformats.org/drawingml/2006/main">
+              <a:graphicData uri="http://schemas.openxmlformats.org/drawingml/2006/picture">
+                <pic:pic xmlns:pic="http://schemas.openxmlformats.org/drawingml/2006/picture">
+                  <pic:nvPicPr>
+                    <pic:cNvPr id="1" name="Imagen 1"/>
+                    <pic:cNvPicPr/>
+                  </pic:nvPicPr>
+                  <pic:blipFill>
+                    <a:blip r:embed="rId9" cstate="print">
+                      <a:extLst>
+                        <a:ext uri="{28A0092B-C50C-407E-A947-70E740481C1C}">
+                          <a14:useLocalDpi xmlns:a14="http://schemas.microsoft.com/office/drawing/2010/main" val="0"/>
+                        </a:ext>
+                      </a:extLst>
+                    </a:blip>
+                    <a:stretch>
+                      <a:fillRect/>
+                    </a:stretch>
+                  </pic:blipFill>
+                  <pic:spPr>
+                    <a:xfrm>
+                      <a:off x="0" y="0"/>
+                      <a:ext cx="4051888" cy="1863468"/>
+                    </a:xfrm>
+                    <a:prstGeom prst="rect">
+                      <a:avLst/>
+                    </a:prstGeom>
+                  </pic:spPr>
+                </pic:pic>
+              </a:graphicData>
+            </a:graphic>
+          </wp:inline>
+        </w:drawing>
+      </w:r>
+    </w:p>
+    <w:p>
+      <w:pPr>
+        <w:pStyle w:val="Prrafodelista"/>
+        <w:ind w:left="1440"/>
+        <w:rPr>
+          <w:sz w:val="22"/>
+          <w:szCs w:val="22"/>
+          <w:lang w:val="es-ES_tradnl"/>
+        </w:rPr>
+      </w:pPr>
+    </w:p>
+    <w:p>
+      <w:pPr>
+        <w:pStyle w:val="Prrafodelista"/>
+        <w:numPr>
+          <w:ilvl w:val="1"/>
+          <w:numId w:val="4"/>
+        </w:numPr>
+        <w:rPr>
+          <w:sz w:val="22"/>
+          <w:szCs w:val="22"/>
+          <w:lang w:val="es-ES_tradnl"/>
+        </w:rPr>
+      </w:pPr>
+      <w:r>
+        <w:rPr>
+          <w:sz w:val="22"/>
+          <w:szCs w:val="22"/>
+          <w:lang w:val="es-ES_tradnl"/>
+        </w:rPr>
+        <w:t>Ponderación cumplimiento</w:t>
+      </w:r>
+      <w:r>
+        <w:rPr>
+          <w:sz w:val="22"/>
+          <w:szCs w:val="22"/>
+          <w:lang w:val="es-ES_tradnl"/>
+        </w:rPr>
+        <w:t>: Corresponde al porcentaje que se espera cumplir de un determinado sector.</w:t>
+      </w:r>
+    </w:p>
+    <w:p>
+      <w:pPr>
+        <w:pStyle w:val="Prrafodelista"/>
+        <w:ind w:left="1440"/>
+        <w:rPr>
+          <w:sz w:val="22"/>
+          <w:szCs w:val="22"/>
+          <w:lang w:val="es-ES_tradnl"/>
+        </w:rPr>
+      </w:pPr>
+    </w:p>
+    <w:p>
+      <w:pPr>
+        <w:pStyle w:val="Prrafodelista"/>
+        <w:ind w:left="1440"/>
+        <w:rPr>
+          <w:sz w:val="22"/>
+          <w:szCs w:val="22"/>
+          <w:lang w:val="es-ES_tradnl"/>
+        </w:rPr>
+      </w:pPr>
+      <w:r>
+        <w:rPr>
+          <w:noProof/>
+          <w:sz w:val="22"/>
+          <w:szCs w:val="22"/>
           <w:lang w:val="en-US"/>
         </w:rPr>
+        <w:drawing>
+          <wp:inline distT="0" distB="0" distL="0" distR="0" wp14:anchorId="45332948" wp14:editId="57DD1283">
+            <wp:extent cx="1208369" cy="897521"/>
+            <wp:effectExtent l="0" t="0" r="0" b="4445"/>
+            <wp:docPr id="2" name="Imagen 2"/>
+            <wp:cNvGraphicFramePr>
+              <a:graphicFrameLocks xmlns:a="http://schemas.openxmlformats.org/drawingml/2006/main" noChangeAspect="1"/>
+            </wp:cNvGraphicFramePr>
+            <a:graphic xmlns:a="http://schemas.openxmlformats.org/drawingml/2006/main">
+              <a:graphicData uri="http://schemas.openxmlformats.org/drawingml/2006/picture">
+                <pic:pic xmlns:pic="http://schemas.openxmlformats.org/drawingml/2006/picture">
+                  <pic:nvPicPr>
+                    <pic:cNvPr id="2" name="Imagen 2"/>
+                    <pic:cNvPicPr/>
+                  </pic:nvPicPr>
+                  <pic:blipFill>
+                    <a:blip r:embed="rId10" cstate="print">
+                      <a:extLst>
+                        <a:ext uri="{28A0092B-C50C-407E-A947-70E740481C1C}">
+                          <a14:useLocalDpi xmlns:a14="http://schemas.microsoft.com/office/drawing/2010/main" val="0"/>
+                        </a:ext>
+                      </a:extLst>
+                    </a:blip>
+                    <a:stretch>
+                      <a:fillRect/>
+                    </a:stretch>
+                  </pic:blipFill>
+                  <pic:spPr>
+                    <a:xfrm>
+                      <a:off x="0" y="0"/>
+                      <a:ext cx="1228492" cy="912467"/>
+                    </a:xfrm>
+                    <a:prstGeom prst="rect">
+                      <a:avLst/>
+                    </a:prstGeom>
+                  </pic:spPr>
+                </pic:pic>
+              </a:graphicData>
+            </a:graphic>
+          </wp:inline>
+        </w:drawing>
+      </w:r>
+    </w:p>
+    <w:p>
+      <w:pPr>
+        <w:pStyle w:val="Prrafodelista"/>
+        <w:ind w:left="1440"/>
+        <w:rPr>
+          <w:sz w:val="22"/>
+          <w:szCs w:val="22"/>
+          <w:lang w:val="es-ES_tradnl"/>
+        </w:rPr>
+      </w:pPr>
+    </w:p>
+    <w:p>
+      <w:pPr>
+        <w:pStyle w:val="Prrafodelista"/>
+        <w:numPr>
+          <w:ilvl w:val="0"/>
+          <w:numId w:val="4"/>
+        </w:numPr>
+        <w:rPr>
+          <w:sz w:val="22"/>
+          <w:szCs w:val="22"/>
+          <w:lang w:val="en-US"/>
+        </w:rPr>
+      </w:pPr>
+      <w:proofErr w:type="spellStart"/>
+      <w:r>
+        <w:rPr>
+          <w:sz w:val="22"/>
+          <w:szCs w:val="22"/>
+          <w:lang w:val="en-US"/>
+        </w:rPr>
+        <w:t>Fechas</w:t>
+      </w:r>
+      <w:proofErr w:type="spellEnd"/>
+      <w:r>
+        <w:rPr>
+          <w:sz w:val="22"/>
+          <w:szCs w:val="22"/>
+          <w:lang w:val="en-US"/>
+        </w:rPr>
+        <w:t xml:space="preserve"> de </w:t>
+      </w:r>
+      <w:proofErr w:type="spellStart"/>
+      <w:r>
+        <w:rPr>
+          <w:sz w:val="22"/>
+          <w:szCs w:val="22"/>
+          <w:lang w:val="en-US"/>
+        </w:rPr>
+        <w:t>Zarpe</w:t>
+      </w:r>
+      <w:proofErr w:type="spellEnd"/>
+      <w:r>
+        <w:rPr>
+          <w:sz w:val="22"/>
+          <w:szCs w:val="22"/>
+          <w:lang w:val="en-US"/>
+        </w:rPr>
+        <w:t xml:space="preserve"> – </w:t>
+      </w:r>
+      <w:proofErr w:type="spellStart"/>
+      <w:r>
+        <w:rPr>
+          <w:sz w:val="22"/>
+          <w:szCs w:val="22"/>
+          <w:lang w:val="en-US"/>
+        </w:rPr>
+        <w:t>Logística</w:t>
+      </w:r>
+      <w:proofErr w:type="spellEnd"/>
+      <w:r>
+        <w:rPr>
+          <w:sz w:val="22"/>
+          <w:szCs w:val="22"/>
+          <w:lang w:val="en-US"/>
+        </w:rPr>
+        <w:t>:</w:t>
+      </w:r>
+    </w:p>
+    <w:p>
+      <w:pPr>
+        <w:pStyle w:val="Prrafodelista"/>
+        <w:numPr>
+          <w:ilvl w:val="1"/>
+          <w:numId w:val="4"/>
+        </w:numPr>
+        <w:rPr>
+          <w:sz w:val="22"/>
+          <w:szCs w:val="22"/>
+          <w:lang w:val="en-US"/>
+        </w:rPr>
+      </w:pPr>
+      <w:proofErr w:type="spellStart"/>
+      <w:r>
+        <w:rPr>
+          <w:sz w:val="22"/>
+          <w:szCs w:val="22"/>
+          <w:lang w:val="en-US"/>
+        </w:rPr>
+        <w:t>Ponderación</w:t>
+      </w:r>
+      <w:proofErr w:type="spellEnd"/>
+    </w:p>
+    <w:p>
+      <w:pPr>
+        <w:pStyle w:val="Prrafodelista"/>
+        <w:ind w:left="1440"/>
+        <w:rPr>
+          <w:sz w:val="22"/>
+          <w:szCs w:val="22"/>
+          <w:lang w:val="en-US"/>
+        </w:rPr>
+      </w:pPr>
+    </w:p>
+    <w:p>
+      <w:pPr>
+        <w:pStyle w:val="Prrafodelista"/>
+        <w:ind w:left="1440"/>
+        <w:rPr>
+          <w:sz w:val="22"/>
+          <w:szCs w:val="22"/>
+          <w:lang w:val="en-US"/>
+        </w:rPr>
+      </w:pPr>
+      <w:r>
+        <w:rPr>
+          <w:noProof/>
+          <w:sz w:val="22"/>
+          <w:szCs w:val="22"/>
+          <w:lang w:val="en-US"/>
+        </w:rPr>
+        <w:drawing>
+          <wp:inline distT="0" distB="0" distL="0" distR="0" wp14:anchorId="592BC122" wp14:editId="3E2C91CD">
+            <wp:extent cx="3798171" cy="2300162"/>
+            <wp:effectExtent l="0" t="0" r="0" b="0"/>
+            <wp:docPr id="3" name="Imagen 3"/>
+            <wp:cNvGraphicFramePr>
+              <a:graphicFrameLocks xmlns:a="http://schemas.openxmlformats.org/drawingml/2006/main" noChangeAspect="1"/>
+            </wp:cNvGraphicFramePr>
+            <a:graphic xmlns:a="http://schemas.openxmlformats.org/drawingml/2006/main">
+              <a:graphicData uri="http://schemas.openxmlformats.org/drawingml/2006/picture">
+                <pic:pic xmlns:pic="http://schemas.openxmlformats.org/drawingml/2006/picture">
+                  <pic:nvPicPr>
+                    <pic:cNvPr id="3" name="Imagen 3"/>
+                    <pic:cNvPicPr/>
+                  </pic:nvPicPr>
+                  <pic:blipFill>
+                    <a:blip r:embed="rId11" cstate="print">
+                      <a:extLst>
+                        <a:ext uri="{28A0092B-C50C-407E-A947-70E740481C1C}">
+                          <a14:useLocalDpi xmlns:a14="http://schemas.microsoft.com/office/drawing/2010/main" val="0"/>
+                        </a:ext>
+                      </a:extLst>
+                    </a:blip>
+                    <a:stretch>
+                      <a:fillRect/>
+                    </a:stretch>
+                  </pic:blipFill>
+                  <pic:spPr>
+                    <a:xfrm>
+                      <a:off x="0" y="0"/>
+                      <a:ext cx="3802934" cy="2303046"/>
+                    </a:xfrm>
+                    <a:prstGeom prst="rect">
+                      <a:avLst/>
+                    </a:prstGeom>
+                  </pic:spPr>
+                </pic:pic>
+              </a:graphicData>
+            </a:graphic>
+          </wp:inline>
+        </w:drawing>
+      </w:r>
+    </w:p>
+    <w:p>
+      <w:pPr>
+        <w:pStyle w:val="Prrafodelista"/>
+        <w:ind w:left="1440"/>
+        <w:rPr>
+          <w:sz w:val="22"/>
+          <w:szCs w:val="22"/>
+          <w:lang w:val="en-US"/>
+        </w:rPr>
+      </w:pPr>
+    </w:p>
+    <w:p>
+      <w:pPr>
+        <w:pStyle w:val="Prrafodelista"/>
+        <w:numPr>
+          <w:ilvl w:val="0"/>
+          <w:numId w:val="4"/>
+        </w:numPr>
+        <w:rPr>
+          <w:sz w:val="22"/>
+          <w:szCs w:val="22"/>
+        </w:rPr>
+      </w:pPr>
+      <w:r>
+        <w:rPr>
+          <w:sz w:val="22"/>
+          <w:szCs w:val="22"/>
+        </w:rPr>
+        <w:t xml:space="preserve">Volumen por contenedor: tiene los </w:t>
+      </w:r>
+      <w:proofErr w:type="spellStart"/>
+      <w:r>
+        <w:rPr>
+          <w:sz w:val="22"/>
+          <w:szCs w:val="22"/>
+        </w:rPr>
+        <w:t>volumenes</w:t>
+      </w:r>
+      <w:proofErr w:type="spellEnd"/>
+      <w:r>
+        <w:rPr>
+          <w:sz w:val="22"/>
+          <w:szCs w:val="22"/>
+        </w:rPr>
+        <w:t xml:space="preserve"> especificados por cada</w:t>
+      </w:r>
+      <w:r>
+        <w:rPr>
+          <w:sz w:val="22"/>
+          <w:szCs w:val="22"/>
+        </w:rPr>
+        <w:t xml:space="preserve"> oficina y tipo de material.</w:t>
+      </w:r>
+    </w:p>
+    <w:p>
+      <w:pPr>
+        <w:pStyle w:val="Prrafodelista"/>
+        <w:numPr>
+          <w:ilvl w:val="1"/>
+          <w:numId w:val="4"/>
+        </w:numPr>
+        <w:rPr>
+          <w:sz w:val="22"/>
+          <w:szCs w:val="22"/>
+        </w:rPr>
+      </w:pPr>
+      <w:r>
+        <w:rPr>
+          <w:sz w:val="22"/>
+          <w:szCs w:val="22"/>
+        </w:rPr>
+        <w:t>Volumen:</w:t>
+      </w:r>
+    </w:p>
+    <w:p>
+      <w:pPr>
+        <w:pStyle w:val="Prrafodelista"/>
+        <w:ind w:left="1440"/>
+        <w:rPr>
+          <w:sz w:val="22"/>
+          <w:szCs w:val="22"/>
+        </w:rPr>
+      </w:pPr>
+      <w:r>
+        <w:rPr>
+          <w:noProof/>
+          <w:sz w:val="22"/>
+          <w:szCs w:val="22"/>
+        </w:rPr>
+        <w:lastRenderedPageBreak/>
+        <w:drawing>
+          <wp:inline distT="0" distB="0" distL="0" distR="0" wp14:anchorId="0E6F36FB" wp14:editId="46137845">
+            <wp:extent cx="3677568" cy="1951042"/>
+            <wp:effectExtent l="0" t="0" r="5715" b="5080"/>
+            <wp:docPr id="4" name="Imagen 4"/>
+            <wp:cNvGraphicFramePr>
+              <a:graphicFrameLocks xmlns:a="http://schemas.openxmlformats.org/drawingml/2006/main" noChangeAspect="1"/>
+            </wp:cNvGraphicFramePr>
+            <a:graphic xmlns:a="http://schemas.openxmlformats.org/drawingml/2006/main">
+              <a:graphicData uri="http://schemas.openxmlformats.org/drawingml/2006/picture">
+                <pic:pic xmlns:pic="http://schemas.openxmlformats.org/drawingml/2006/picture">
+                  <pic:nvPicPr>
+                    <pic:cNvPr id="4" name="Imagen 4"/>
+                    <pic:cNvPicPr/>
+                  </pic:nvPicPr>
+                  <pic:blipFill rotWithShape="1">
+                    <a:blip r:embed="rId12" cstate="print">
+                      <a:extLst>
+                        <a:ext uri="{28A0092B-C50C-407E-A947-70E740481C1C}">
+                          <a14:useLocalDpi xmlns:a14="http://schemas.microsoft.com/office/drawing/2010/main" val="0"/>
+                        </a:ext>
+                      </a:extLst>
+                    </a:blip>
+                    <a:srcRect l="899"/>
+                    <a:stretch/>
+                  </pic:blipFill>
+                  <pic:spPr bwMode="auto">
+                    <a:xfrm>
+                      <a:off x="0" y="0"/>
+                      <a:ext cx="3703633" cy="1964870"/>
+                    </a:xfrm>
+                    <a:prstGeom prst="rect">
+                      <a:avLst/>
+                    </a:prstGeom>
+                    <a:ln>
+                      <a:noFill/>
+                    </a:ln>
+                    <a:extLst>
+                      <a:ext uri="{53640926-AAD7-44D8-BBD7-CCE9431645EC}">
+                        <a14:shadowObscured xmlns:a14="http://schemas.microsoft.com/office/drawing/2010/main"/>
+                      </a:ext>
+                    </a:extLst>
+                  </pic:spPr>
+                </pic:pic>
+              </a:graphicData>
+            </a:graphic>
+          </wp:inline>
+        </w:drawing>
+      </w:r>
+    </w:p>
+    <w:p>
+      <w:pPr>
+        <w:rPr>
+          <w:sz w:val="22"/>
+          <w:szCs w:val="22"/>
+        </w:rPr>
+      </w:pPr>
+    </w:p>
+    <w:p>
+      <w:pPr>
+        <w:pStyle w:val="Prrafodelista"/>
+        <w:numPr>
+          <w:ilvl w:val="0"/>
+          <w:numId w:val="4"/>
+        </w:numPr>
+        <w:rPr>
+          <w:sz w:val="22"/>
+          <w:szCs w:val="22"/>
+        </w:rPr>
+      </w:pPr>
+      <w:r>
+        <w:rPr>
+          <w:sz w:val="22"/>
+          <w:szCs w:val="22"/>
+        </w:rPr>
+        <w:t>Pedidos Stock</w:t>
+      </w:r>
+    </w:p>
+    <w:p>
+      <w:pPr>
+        <w:pStyle w:val="Prrafodelista"/>
+        <w:numPr>
+          <w:ilvl w:val="1"/>
+          <w:numId w:val="4"/>
+        </w:numPr>
+        <w:rPr>
+          <w:sz w:val="22"/>
+          <w:szCs w:val="22"/>
+        </w:rPr>
+      </w:pPr>
+      <w:r>
+        <w:rPr>
+          <w:sz w:val="22"/>
+          <w:szCs w:val="22"/>
+        </w:rPr>
+        <w:t xml:space="preserve">TD Stock: Cabe destacar, lo importante es que mantenga las columnas </w:t>
+      </w:r>
+      <w:proofErr w:type="spellStart"/>
+      <w:r>
+        <w:rPr>
+          <w:sz w:val="22"/>
+          <w:szCs w:val="22"/>
+        </w:rPr>
+        <w:t>sku</w:t>
+      </w:r>
+      <w:proofErr w:type="spellEnd"/>
+      <w:r>
+        <w:rPr>
+          <w:sz w:val="22"/>
+          <w:szCs w:val="22"/>
+        </w:rPr>
+        <w:t>, Oficina de ventas y Suma de RV Final Venta [KG]</w:t>
+      </w:r>
+    </w:p>
+    <w:p>
+      <w:pPr>
+        <w:pStyle w:val="Prrafodelista"/>
+        <w:ind w:left="1440"/>
+        <w:rPr>
+          <w:sz w:val="22"/>
+          <w:szCs w:val="22"/>
+        </w:rPr>
+      </w:pPr>
+      <w:r>
+        <w:rPr>
+          <w:noProof/>
+          <w:sz w:val="22"/>
+          <w:szCs w:val="22"/>
+        </w:rPr>
+        <w:drawing>
+          <wp:inline distT="0" distB="0" distL="0" distR="0" wp14:anchorId="4E63827B" wp14:editId="73EB025F">
+            <wp:extent cx="5027356" cy="2047361"/>
+            <wp:effectExtent l="0" t="0" r="1905" b="0"/>
+            <wp:docPr id="5" name="Imagen 5"/>
+            <wp:cNvGraphicFramePr>
+              <a:graphicFrameLocks xmlns:a="http://schemas.openxmlformats.org/drawingml/2006/main" noChangeAspect="1"/>
+            </wp:cNvGraphicFramePr>
+            <a:graphic xmlns:a="http://schemas.openxmlformats.org/drawingml/2006/main">
+              <a:graphicData uri="http://schemas.openxmlformats.org/drawingml/2006/picture">
+                <pic:pic xmlns:pic="http://schemas.openxmlformats.org/drawingml/2006/picture">
+                  <pic:nvPicPr>
+                    <pic:cNvPr id="5" name="Imagen 5"/>
+                    <pic:cNvPicPr/>
+                  </pic:nvPicPr>
+                  <pic:blipFill>
+                    <a:blip r:embed="rId13" cstate="print">
+                      <a:extLst>
+                        <a:ext uri="{28A0092B-C50C-407E-A947-70E740481C1C}">
+                          <a14:useLocalDpi xmlns:a14="http://schemas.microsoft.com/office/drawing/2010/main" val="0"/>
+                        </a:ext>
+                      </a:extLst>
+                    </a:blip>
+                    <a:stretch>
+                      <a:fillRect/>
+                    </a:stretch>
+                  </pic:blipFill>
+                  <pic:spPr>
+                    <a:xfrm>
+                      <a:off x="0" y="0"/>
+                      <a:ext cx="5040086" cy="2052545"/>
+                    </a:xfrm>
+                    <a:prstGeom prst="rect">
+                      <a:avLst/>
+                    </a:prstGeom>
+                  </pic:spPr>
+                </pic:pic>
+              </a:graphicData>
+            </a:graphic>
+          </wp:inline>
+        </w:drawing>
+      </w:r>
+    </w:p>
+    <w:p>
+      <w:pPr>
+        <w:pStyle w:val="Prrafodelista"/>
+        <w:ind w:left="1440"/>
+        <w:rPr>
+          <w:sz w:val="22"/>
+          <w:szCs w:val="22"/>
+        </w:rPr>
+      </w:pPr>
+    </w:p>
+    <w:p>
+      <w:pPr>
+        <w:pStyle w:val="Prrafodelista"/>
+        <w:numPr>
+          <w:ilvl w:val="0"/>
+          <w:numId w:val="4"/>
+        </w:numPr>
+        <w:rPr>
+          <w:sz w:val="22"/>
+          <w:szCs w:val="22"/>
+        </w:rPr>
+      </w:pPr>
+      <w:r>
+        <w:rPr>
+          <w:sz w:val="22"/>
+          <w:szCs w:val="22"/>
+        </w:rPr>
+        <w:t>Pedidos Planta-Puerto-Embarcado</w:t>
+      </w:r>
+    </w:p>
+    <w:p>
+      <w:pPr>
+        <w:pStyle w:val="Prrafodelista"/>
+        <w:numPr>
+          <w:ilvl w:val="1"/>
+          <w:numId w:val="4"/>
+        </w:numPr>
+        <w:rPr>
+          <w:sz w:val="22"/>
+          <w:szCs w:val="22"/>
+        </w:rPr>
+      </w:pPr>
+      <w:r>
+        <w:rPr>
+          <w:sz w:val="22"/>
+          <w:szCs w:val="22"/>
+        </w:rPr>
+        <w:t>Puerto</w:t>
+      </w:r>
+    </w:p>
+    <w:p>
+      <w:pPr>
+        <w:pStyle w:val="Prrafodelista"/>
+        <w:ind w:left="1440"/>
+        <w:rPr>
+          <w:sz w:val="22"/>
+          <w:szCs w:val="22"/>
+        </w:rPr>
+      </w:pPr>
+      <w:r>
+        <w:rPr>
+          <w:noProof/>
+          <w:sz w:val="22"/>
+          <w:szCs w:val="22"/>
+        </w:rPr>
+        <w:drawing>
+          <wp:inline distT="0" distB="0" distL="0" distR="0" wp14:anchorId="68FBA8CD" wp14:editId="45AB1718">
+            <wp:extent cx="3716002" cy="2369624"/>
+            <wp:effectExtent l="0" t="0" r="5715" b="5715"/>
+            <wp:docPr id="6" name="Imagen 6"/>
+            <wp:cNvGraphicFramePr>
+              <a:graphicFrameLocks xmlns:a="http://schemas.openxmlformats.org/drawingml/2006/main" noChangeAspect="1"/>
+            </wp:cNvGraphicFramePr>
+            <a:graphic xmlns:a="http://schemas.openxmlformats.org/drawingml/2006/main">
+              <a:graphicData uri="http://schemas.openxmlformats.org/drawingml/2006/picture">
+                <pic:pic xmlns:pic="http://schemas.openxmlformats.org/drawingml/2006/picture">
+                  <pic:nvPicPr>
+                    <pic:cNvPr id="6" name="Imagen 6"/>
+                    <pic:cNvPicPr/>
+                  </pic:nvPicPr>
+                  <pic:blipFill>
+                    <a:blip r:embed="rId14">
+                      <a:extLst>
+                        <a:ext uri="{28A0092B-C50C-407E-A947-70E740481C1C}">
+                          <a14:useLocalDpi xmlns:a14="http://schemas.microsoft.com/office/drawing/2010/main" val="0"/>
+                        </a:ext>
+                      </a:extLst>
+                    </a:blip>
+                    <a:stretch>
+                      <a:fillRect/>
+                    </a:stretch>
+                  </pic:blipFill>
+                  <pic:spPr>
+                    <a:xfrm>
+                      <a:off x="0" y="0"/>
+                      <a:ext cx="3734853" cy="2381645"/>
+                    </a:xfrm>
+                    <a:prstGeom prst="rect">
+                      <a:avLst/>
+                    </a:prstGeom>
+                  </pic:spPr>
+                </pic:pic>
+              </a:graphicData>
+            </a:graphic>
+          </wp:inline>
+        </w:drawing>
+      </w:r>
+    </w:p>
+    <w:p>
+      <w:pPr>
+        <w:rPr>
+          <w:sz w:val="22"/>
+          <w:szCs w:val="22"/>
+        </w:rPr>
+      </w:pPr>
+    </w:p>
+    <w:p>
+      <w:pPr>
+        <w:rPr>
+          <w:sz w:val="22"/>
+          <w:szCs w:val="22"/>
+        </w:rPr>
       </w:pPr>
     </w:p>
     <w:sectPr>
-      <w:footerReference w:type="even" r:id="rId8"/>
-      <w:footerReference w:type="default" r:id="rId9"/>
+      <w:footerReference w:type="even" r:id="rId15"/>
+      <w:footerReference w:type="default" r:id="rId16"/>
       <w:pgSz w:w="11906" w:h="16838"/>
-      <w:pgMar w:top="1417" w:right="1701" w:bottom="1417" w:left="1701" w:header="708" w:footer="708" w:gutter="0"/>
+      <w:pgMar w:top="1440" w:right="1080" w:bottom="1440" w:left="1080" w:header="708" w:footer="708" w:gutter="0"/>
       <w:cols w:space="708"/>
       <w:docGrid w:linePitch="360"/>
     </w:sectPr>
@@ -1803,12 +2700,14 @@
       </w:r>
       <w:r>
         <w:rPr>
+          <w:rFonts w:asciiTheme="majorHAnsi" w:hAnsiTheme="majorHAnsi" w:cstheme="majorHAnsi"/>
           <w:lang w:val="es-ES"/>
         </w:rPr>
         <w:t>Si no funciona, probar con:</w:t>
       </w:r>
       <w:r>
         <w:rPr>
+          <w:rFonts w:asciiTheme="majorHAnsi" w:hAnsiTheme="majorHAnsi" w:cstheme="majorHAnsi"/>
           <w:i/>
           <w:iCs/>
           <w:lang w:val="es-ES"/>
@@ -1834,21 +2733,18 @@
         <w:footnoteRef/>
       </w:r>
       <w:r>
+        <w:rPr>
+          <w:rStyle w:val="Refdenotaalpie"/>
+          <w:vertAlign w:val="baseline"/>
+        </w:rPr>
         <w:t xml:space="preserve"> </w:t>
       </w:r>
       <w:r>
         <w:rPr>
+          <w:rFonts w:asciiTheme="majorHAnsi" w:hAnsiTheme="majorHAnsi" w:cstheme="majorHAnsi"/>
           <w:lang w:val="es-ES"/>
         </w:rPr>
-        <w:t xml:space="preserve">Si no funciona, probar con: </w:t>
-      </w:r>
-      <w:r>
-        <w:rPr>
-          <w:i/>
-          <w:iCs/>
-          <w:lang w:val="es-ES"/>
-        </w:rPr>
-        <w:t>python3</w:t>
+        <w:t>Si no funciona, probar con: python3</w:t>
       </w:r>
     </w:p>
   </w:footnote>
@@ -1944,9 +2840,122 @@
     </w:lvl>
   </w:abstractNum>
   <w:abstractNum w:abstractNumId="1" w15:restartNumberingAfterBreak="0">
+    <w:nsid w:val="47AA7DFF"/>
+    <w:multiLevelType w:val="hybridMultilevel"/>
+    <w:tmpl w:val="3EDCEF1A"/>
+    <w:lvl w:ilvl="0" w:tplc="080A0001">
+      <w:start w:val="1"/>
+      <w:numFmt w:val="bullet"/>
+      <w:lvlText w:val=""/>
+      <w:lvlJc w:val="left"/>
+      <w:pPr>
+        <w:ind w:left="720" w:hanging="360"/>
+      </w:pPr>
+      <w:rPr>
+        <w:rFonts w:ascii="Symbol" w:hAnsi="Symbol" w:hint="default"/>
+      </w:rPr>
+    </w:lvl>
+    <w:lvl w:ilvl="1" w:tplc="080A0003">
+      <w:start w:val="1"/>
+      <w:numFmt w:val="bullet"/>
+      <w:lvlText w:val="o"/>
+      <w:lvlJc w:val="left"/>
+      <w:pPr>
+        <w:ind w:left="1440" w:hanging="360"/>
+      </w:pPr>
+      <w:rPr>
+        <w:rFonts w:ascii="Courier New" w:hAnsi="Courier New" w:cs="Courier New" w:hint="default"/>
+      </w:rPr>
+    </w:lvl>
+    <w:lvl w:ilvl="2" w:tplc="080A0005" w:tentative="1">
+      <w:start w:val="1"/>
+      <w:numFmt w:val="bullet"/>
+      <w:lvlText w:val=""/>
+      <w:lvlJc w:val="left"/>
+      <w:pPr>
+        <w:ind w:left="2160" w:hanging="360"/>
+      </w:pPr>
+      <w:rPr>
+        <w:rFonts w:ascii="Wingdings" w:hAnsi="Wingdings" w:hint="default"/>
+      </w:rPr>
+    </w:lvl>
+    <w:lvl w:ilvl="3" w:tplc="080A0001" w:tentative="1">
+      <w:start w:val="1"/>
+      <w:numFmt w:val="bullet"/>
+      <w:lvlText w:val=""/>
+      <w:lvlJc w:val="left"/>
+      <w:pPr>
+        <w:ind w:left="2880" w:hanging="360"/>
+      </w:pPr>
+      <w:rPr>
+        <w:rFonts w:ascii="Symbol" w:hAnsi="Symbol" w:hint="default"/>
+      </w:rPr>
+    </w:lvl>
+    <w:lvl w:ilvl="4" w:tplc="080A0003" w:tentative="1">
+      <w:start w:val="1"/>
+      <w:numFmt w:val="bullet"/>
+      <w:lvlText w:val="o"/>
+      <w:lvlJc w:val="left"/>
+      <w:pPr>
+        <w:ind w:left="3600" w:hanging="360"/>
+      </w:pPr>
+      <w:rPr>
+        <w:rFonts w:ascii="Courier New" w:hAnsi="Courier New" w:cs="Courier New" w:hint="default"/>
+      </w:rPr>
+    </w:lvl>
+    <w:lvl w:ilvl="5" w:tplc="080A0005" w:tentative="1">
+      <w:start w:val="1"/>
+      <w:numFmt w:val="bullet"/>
+      <w:lvlText w:val=""/>
+      <w:lvlJc w:val="left"/>
+      <w:pPr>
+        <w:ind w:left="4320" w:hanging="360"/>
+      </w:pPr>
+      <w:rPr>
+        <w:rFonts w:ascii="Wingdings" w:hAnsi="Wingdings" w:hint="default"/>
+      </w:rPr>
+    </w:lvl>
+    <w:lvl w:ilvl="6" w:tplc="080A0001" w:tentative="1">
+      <w:start w:val="1"/>
+      <w:numFmt w:val="bullet"/>
+      <w:lvlText w:val=""/>
+      <w:lvlJc w:val="left"/>
+      <w:pPr>
+        <w:ind w:left="5040" w:hanging="360"/>
+      </w:pPr>
+      <w:rPr>
+        <w:rFonts w:ascii="Symbol" w:hAnsi="Symbol" w:hint="default"/>
+      </w:rPr>
+    </w:lvl>
+    <w:lvl w:ilvl="7" w:tplc="080A0003" w:tentative="1">
+      <w:start w:val="1"/>
+      <w:numFmt w:val="bullet"/>
+      <w:lvlText w:val="o"/>
+      <w:lvlJc w:val="left"/>
+      <w:pPr>
+        <w:ind w:left="5760" w:hanging="360"/>
+      </w:pPr>
+      <w:rPr>
+        <w:rFonts w:ascii="Courier New" w:hAnsi="Courier New" w:cs="Courier New" w:hint="default"/>
+      </w:rPr>
+    </w:lvl>
+    <w:lvl w:ilvl="8" w:tplc="080A0005" w:tentative="1">
+      <w:start w:val="1"/>
+      <w:numFmt w:val="bullet"/>
+      <w:lvlText w:val=""/>
+      <w:lvlJc w:val="left"/>
+      <w:pPr>
+        <w:ind w:left="6480" w:hanging="360"/>
+      </w:pPr>
+      <w:rPr>
+        <w:rFonts w:ascii="Wingdings" w:hAnsi="Wingdings" w:hint="default"/>
+      </w:rPr>
+    </w:lvl>
+  </w:abstractNum>
+  <w:abstractNum w:abstractNumId="2" w15:restartNumberingAfterBreak="0">
     <w:nsid w:val="50B04276"/>
     <w:multiLevelType w:val="hybridMultilevel"/>
-    <w:tmpl w:val="EA30E954"/>
+    <w:tmpl w:val="479A3934"/>
     <w:lvl w:ilvl="0" w:tplc="080A000F">
       <w:start w:val="1"/>
       <w:numFmt w:val="decimal"/>
@@ -2029,11 +3038,219 @@
       </w:pPr>
     </w:lvl>
   </w:abstractNum>
+  <w:abstractNum w:abstractNumId="3" w15:restartNumberingAfterBreak="0">
+    <w:nsid w:val="51A44E05"/>
+    <w:multiLevelType w:val="hybridMultilevel"/>
+    <w:tmpl w:val="479A3934"/>
+    <w:lvl w:ilvl="0" w:tplc="FFFFFFFF">
+      <w:start w:val="1"/>
+      <w:numFmt w:val="decimal"/>
+      <w:lvlText w:val="%1."/>
+      <w:lvlJc w:val="left"/>
+      <w:pPr>
+        <w:ind w:left="720" w:hanging="360"/>
+      </w:pPr>
+    </w:lvl>
+    <w:lvl w:ilvl="1" w:tplc="FFFFFFFF">
+      <w:start w:val="1"/>
+      <w:numFmt w:val="lowerLetter"/>
+      <w:lvlText w:val="%2."/>
+      <w:lvlJc w:val="left"/>
+      <w:pPr>
+        <w:ind w:left="1440" w:hanging="360"/>
+      </w:pPr>
+    </w:lvl>
+    <w:lvl w:ilvl="2" w:tplc="FFFFFFFF" w:tentative="1">
+      <w:start w:val="1"/>
+      <w:numFmt w:val="lowerRoman"/>
+      <w:lvlText w:val="%3."/>
+      <w:lvlJc w:val="right"/>
+      <w:pPr>
+        <w:ind w:left="2160" w:hanging="180"/>
+      </w:pPr>
+    </w:lvl>
+    <w:lvl w:ilvl="3" w:tplc="FFFFFFFF" w:tentative="1">
+      <w:start w:val="1"/>
+      <w:numFmt w:val="decimal"/>
+      <w:lvlText w:val="%4."/>
+      <w:lvlJc w:val="left"/>
+      <w:pPr>
+        <w:ind w:left="2880" w:hanging="360"/>
+      </w:pPr>
+    </w:lvl>
+    <w:lvl w:ilvl="4" w:tplc="FFFFFFFF" w:tentative="1">
+      <w:start w:val="1"/>
+      <w:numFmt w:val="lowerLetter"/>
+      <w:lvlText w:val="%5."/>
+      <w:lvlJc w:val="left"/>
+      <w:pPr>
+        <w:ind w:left="3600" w:hanging="360"/>
+      </w:pPr>
+    </w:lvl>
+    <w:lvl w:ilvl="5" w:tplc="FFFFFFFF" w:tentative="1">
+      <w:start w:val="1"/>
+      <w:numFmt w:val="lowerRoman"/>
+      <w:lvlText w:val="%6."/>
+      <w:lvlJc w:val="right"/>
+      <w:pPr>
+        <w:ind w:left="4320" w:hanging="180"/>
+      </w:pPr>
+    </w:lvl>
+    <w:lvl w:ilvl="6" w:tplc="FFFFFFFF" w:tentative="1">
+      <w:start w:val="1"/>
+      <w:numFmt w:val="decimal"/>
+      <w:lvlText w:val="%7."/>
+      <w:lvlJc w:val="left"/>
+      <w:pPr>
+        <w:ind w:left="5040" w:hanging="360"/>
+      </w:pPr>
+    </w:lvl>
+    <w:lvl w:ilvl="7" w:tplc="FFFFFFFF" w:tentative="1">
+      <w:start w:val="1"/>
+      <w:numFmt w:val="lowerLetter"/>
+      <w:lvlText w:val="%8."/>
+      <w:lvlJc w:val="left"/>
+      <w:pPr>
+        <w:ind w:left="5760" w:hanging="360"/>
+      </w:pPr>
+    </w:lvl>
+    <w:lvl w:ilvl="8" w:tplc="FFFFFFFF" w:tentative="1">
+      <w:start w:val="1"/>
+      <w:numFmt w:val="lowerRoman"/>
+      <w:lvlText w:val="%9."/>
+      <w:lvlJc w:val="right"/>
+      <w:pPr>
+        <w:ind w:left="6480" w:hanging="180"/>
+      </w:pPr>
+    </w:lvl>
+  </w:abstractNum>
+  <w:abstractNum w:abstractNumId="4" w15:restartNumberingAfterBreak="0">
+    <w:nsid w:val="65025B18"/>
+    <w:multiLevelType w:val="hybridMultilevel"/>
+    <w:tmpl w:val="C8201E22"/>
+    <w:lvl w:ilvl="0" w:tplc="080A0001">
+      <w:start w:val="1"/>
+      <w:numFmt w:val="bullet"/>
+      <w:lvlText w:val=""/>
+      <w:lvlJc w:val="left"/>
+      <w:pPr>
+        <w:ind w:left="720" w:hanging="360"/>
+      </w:pPr>
+      <w:rPr>
+        <w:rFonts w:ascii="Symbol" w:hAnsi="Symbol" w:hint="default"/>
+      </w:rPr>
+    </w:lvl>
+    <w:lvl w:ilvl="1" w:tplc="080A0003" w:tentative="1">
+      <w:start w:val="1"/>
+      <w:numFmt w:val="bullet"/>
+      <w:lvlText w:val="o"/>
+      <w:lvlJc w:val="left"/>
+      <w:pPr>
+        <w:ind w:left="1440" w:hanging="360"/>
+      </w:pPr>
+      <w:rPr>
+        <w:rFonts w:ascii="Courier New" w:hAnsi="Courier New" w:cs="Courier New" w:hint="default"/>
+      </w:rPr>
+    </w:lvl>
+    <w:lvl w:ilvl="2" w:tplc="080A0005" w:tentative="1">
+      <w:start w:val="1"/>
+      <w:numFmt w:val="bullet"/>
+      <w:lvlText w:val=""/>
+      <w:lvlJc w:val="left"/>
+      <w:pPr>
+        <w:ind w:left="2160" w:hanging="360"/>
+      </w:pPr>
+      <w:rPr>
+        <w:rFonts w:ascii="Wingdings" w:hAnsi="Wingdings" w:hint="default"/>
+      </w:rPr>
+    </w:lvl>
+    <w:lvl w:ilvl="3" w:tplc="080A0001" w:tentative="1">
+      <w:start w:val="1"/>
+      <w:numFmt w:val="bullet"/>
+      <w:lvlText w:val=""/>
+      <w:lvlJc w:val="left"/>
+      <w:pPr>
+        <w:ind w:left="2880" w:hanging="360"/>
+      </w:pPr>
+      <w:rPr>
+        <w:rFonts w:ascii="Symbol" w:hAnsi="Symbol" w:hint="default"/>
+      </w:rPr>
+    </w:lvl>
+    <w:lvl w:ilvl="4" w:tplc="080A0003" w:tentative="1">
+      <w:start w:val="1"/>
+      <w:numFmt w:val="bullet"/>
+      <w:lvlText w:val="o"/>
+      <w:lvlJc w:val="left"/>
+      <w:pPr>
+        <w:ind w:left="3600" w:hanging="360"/>
+      </w:pPr>
+      <w:rPr>
+        <w:rFonts w:ascii="Courier New" w:hAnsi="Courier New" w:cs="Courier New" w:hint="default"/>
+      </w:rPr>
+    </w:lvl>
+    <w:lvl w:ilvl="5" w:tplc="080A0005" w:tentative="1">
+      <w:start w:val="1"/>
+      <w:numFmt w:val="bullet"/>
+      <w:lvlText w:val=""/>
+      <w:lvlJc w:val="left"/>
+      <w:pPr>
+        <w:ind w:left="4320" w:hanging="360"/>
+      </w:pPr>
+      <w:rPr>
+        <w:rFonts w:ascii="Wingdings" w:hAnsi="Wingdings" w:hint="default"/>
+      </w:rPr>
+    </w:lvl>
+    <w:lvl w:ilvl="6" w:tplc="080A0001" w:tentative="1">
+      <w:start w:val="1"/>
+      <w:numFmt w:val="bullet"/>
+      <w:lvlText w:val=""/>
+      <w:lvlJc w:val="left"/>
+      <w:pPr>
+        <w:ind w:left="5040" w:hanging="360"/>
+      </w:pPr>
+      <w:rPr>
+        <w:rFonts w:ascii="Symbol" w:hAnsi="Symbol" w:hint="default"/>
+      </w:rPr>
+    </w:lvl>
+    <w:lvl w:ilvl="7" w:tplc="080A0003" w:tentative="1">
+      <w:start w:val="1"/>
+      <w:numFmt w:val="bullet"/>
+      <w:lvlText w:val="o"/>
+      <w:lvlJc w:val="left"/>
+      <w:pPr>
+        <w:ind w:left="5760" w:hanging="360"/>
+      </w:pPr>
+      <w:rPr>
+        <w:rFonts w:ascii="Courier New" w:hAnsi="Courier New" w:cs="Courier New" w:hint="default"/>
+      </w:rPr>
+    </w:lvl>
+    <w:lvl w:ilvl="8" w:tplc="080A0005" w:tentative="1">
+      <w:start w:val="1"/>
+      <w:numFmt w:val="bullet"/>
+      <w:lvlText w:val=""/>
+      <w:lvlJc w:val="left"/>
+      <w:pPr>
+        <w:ind w:left="6480" w:hanging="360"/>
+      </w:pPr>
+      <w:rPr>
+        <w:rFonts w:ascii="Wingdings" w:hAnsi="Wingdings" w:hint="default"/>
+      </w:rPr>
+    </w:lvl>
+  </w:abstractNum>
   <w:num w:numId="1" w16cid:durableId="585454158">
-    <w:abstractNumId w:val="1"/>
+    <w:abstractNumId w:val="2"/>
   </w:num>
   <w:num w:numId="2" w16cid:durableId="1228956135">
     <w:abstractNumId w:val="0"/>
+  </w:num>
+  <w:num w:numId="3" w16cid:durableId="1964189313">
+    <w:abstractNumId w:val="4"/>
+  </w:num>
+  <w:num w:numId="4" w16cid:durableId="389309878">
+    <w:abstractNumId w:val="1"/>
+  </w:num>
+  <w:num w:numId="5" w16cid:durableId="1620994961">
+    <w:abstractNumId w:val="3"/>
   </w:num>
 </w:numbering>
 </file>

</xml_diff>

<commit_message>
change styles to messageBox
</commit_message>
<xml_diff>
--- a/Documentación de uso.docx
+++ b/Documentación de uso.docx
@@ -503,25 +503,7 @@
           <w:sz w:val="22"/>
           <w:szCs w:val="22"/>
         </w:rPr>
-        <w:t xml:space="preserve">Instalar </w:t>
-      </w:r>
-      <w:proofErr w:type="spellStart"/>
-      <w:r>
-        <w:rPr>
-          <w:rFonts w:asciiTheme="majorHAnsi" w:hAnsiTheme="majorHAnsi" w:cstheme="majorHAnsi"/>
-          <w:sz w:val="22"/>
-          <w:szCs w:val="22"/>
-        </w:rPr>
-        <w:t>tkinter</w:t>
-      </w:r>
-      <w:proofErr w:type="spellEnd"/>
-      <w:r>
-        <w:rPr>
-          <w:rFonts w:asciiTheme="majorHAnsi" w:hAnsiTheme="majorHAnsi" w:cstheme="majorHAnsi"/>
-          <w:sz w:val="22"/>
-          <w:szCs w:val="22"/>
-        </w:rPr>
-        <w:t xml:space="preserve"> </w:t>
+        <w:t xml:space="preserve">Instalar tkinter </w:t>
       </w:r>
       <w:r>
         <w:rPr>
@@ -655,31 +637,7 @@
           <w:szCs w:val="22"/>
           <w:lang w:val="en-US" w:eastAsia="es-MX"/>
         </w:rPr>
-        <w:t>/bin/bash -c "$(curl -</w:t>
-      </w:r>
-      <w:proofErr w:type="spellStart"/>
-      <w:r>
-        <w:rPr>
-          <w:rFonts w:ascii="Consolas" w:eastAsia="Times New Roman" w:hAnsi="Consolas" w:cs="Consolas"/>
-          <w:color w:val="273239"/>
-          <w:spacing w:val="2"/>
-          <w:sz w:val="22"/>
-          <w:szCs w:val="22"/>
-          <w:lang w:val="en-US" w:eastAsia="es-MX"/>
-        </w:rPr>
-        <w:t>fsSL</w:t>
-      </w:r>
-      <w:proofErr w:type="spellEnd"/>
-      <w:r>
-        <w:rPr>
-          <w:rFonts w:ascii="Consolas" w:eastAsia="Times New Roman" w:hAnsi="Consolas" w:cs="Consolas"/>
-          <w:color w:val="273239"/>
-          <w:spacing w:val="2"/>
-          <w:sz w:val="22"/>
-          <w:szCs w:val="22"/>
-          <w:lang w:val="en-US" w:eastAsia="es-MX"/>
-        </w:rPr>
-        <w:t xml:space="preserve"> </w:t>
+        <w:t xml:space="preserve">/bin/bash -c "$(curl -fsSL </w:t>
       </w:r>
       <w:hyperlink r:id="rId8" w:history="1">
         <w:r>
@@ -856,16 +814,7 @@
           <w:sz w:val="22"/>
           <w:szCs w:val="22"/>
         </w:rPr>
-        <w:t xml:space="preserve">librería de Python </w:t>
-      </w:r>
-      <w:proofErr w:type="spellStart"/>
-      <w:r>
-        <w:rPr>
-          <w:rFonts w:asciiTheme="majorHAnsi" w:hAnsiTheme="majorHAnsi" w:cstheme="majorHAnsi"/>
-          <w:sz w:val="22"/>
-          <w:szCs w:val="22"/>
-        </w:rPr>
-        <w:t>O</w:t>
+        <w:t>librería de Python O</w:t>
       </w:r>
       <w:r>
         <w:rPr>
@@ -875,7 +824,6 @@
         </w:rPr>
         <w:t>penpyxl</w:t>
       </w:r>
-      <w:proofErr w:type="spellEnd"/>
       <w:r>
         <w:rPr>
           <w:rFonts w:asciiTheme="majorHAnsi" w:hAnsiTheme="majorHAnsi" w:cstheme="majorHAnsi"/>
@@ -917,21 +865,8 @@
           <w:szCs w:val="22"/>
           <w:lang w:val="en-US" w:eastAsia="es-MX"/>
         </w:rPr>
-        <w:t xml:space="preserve">pip install </w:t>
-      </w:r>
-      <w:proofErr w:type="spellStart"/>
-      <w:r>
-        <w:rPr>
-          <w:rFonts w:ascii="Consolas" w:eastAsia="Times New Roman" w:hAnsi="Consolas" w:cs="Consolas"/>
-          <w:color w:val="273239"/>
-          <w:spacing w:val="2"/>
-          <w:sz w:val="22"/>
-          <w:szCs w:val="22"/>
-          <w:lang w:val="en-US" w:eastAsia="es-MX"/>
-        </w:rPr>
-        <w:t>openpyxl</w:t>
-      </w:r>
-      <w:proofErr w:type="spellEnd"/>
+        <w:t>pip install openpyxl</w:t>
+      </w:r>
       <w:r>
         <w:rPr>
           <w:rStyle w:val="Refdenotaalpie"/>
@@ -972,43 +907,7 @@
           <w:sz w:val="22"/>
           <w:szCs w:val="22"/>
         </w:rPr>
-        <w:t xml:space="preserve">Instalar </w:t>
-      </w:r>
-      <w:proofErr w:type="spellStart"/>
-      <w:r>
-        <w:rPr>
-          <w:rFonts w:asciiTheme="majorHAnsi" w:hAnsiTheme="majorHAnsi" w:cstheme="majorHAnsi"/>
-          <w:sz w:val="22"/>
-          <w:szCs w:val="22"/>
-        </w:rPr>
-        <w:t>Pillow</w:t>
-      </w:r>
-      <w:proofErr w:type="spellEnd"/>
-      <w:r>
-        <w:rPr>
-          <w:rFonts w:asciiTheme="majorHAnsi" w:hAnsiTheme="majorHAnsi" w:cstheme="majorHAnsi"/>
-          <w:sz w:val="22"/>
-          <w:szCs w:val="22"/>
-        </w:rPr>
-        <w:t xml:space="preserve">, librería que permite la adición de imágenes en </w:t>
-      </w:r>
-      <w:proofErr w:type="spellStart"/>
-      <w:r>
-        <w:rPr>
-          <w:rFonts w:asciiTheme="majorHAnsi" w:hAnsiTheme="majorHAnsi" w:cstheme="majorHAnsi"/>
-          <w:sz w:val="22"/>
-          <w:szCs w:val="22"/>
-        </w:rPr>
-        <w:t>Tkinter</w:t>
-      </w:r>
-      <w:proofErr w:type="spellEnd"/>
-      <w:r>
-        <w:rPr>
-          <w:rFonts w:asciiTheme="majorHAnsi" w:hAnsiTheme="majorHAnsi" w:cstheme="majorHAnsi"/>
-          <w:sz w:val="22"/>
-          <w:szCs w:val="22"/>
-        </w:rPr>
-        <w:t>:</w:t>
+        <w:t>Instalar Pillow, librería que permite la adición de imágenes en Tkinter:</w:t>
       </w:r>
     </w:p>
     <w:p>
@@ -1225,6 +1124,28 @@
     <w:p>
       <w:pPr>
         <w:pStyle w:val="Prrafodelista"/>
+        <w:jc w:val="center"/>
+        <w:rPr>
+          <w:rFonts w:asciiTheme="majorHAnsi" w:hAnsiTheme="majorHAnsi" w:cstheme="majorHAnsi"/>
+          <w:sz w:val="22"/>
+          <w:szCs w:val="22"/>
+        </w:rPr>
+      </w:pPr>
+      <w:hyperlink r:id="rId9" w:history="1">
+        <w:r>
+          <w:rPr>
+            <w:rStyle w:val="Hipervnculo"/>
+            <w:rFonts w:asciiTheme="majorHAnsi" w:hAnsiTheme="majorHAnsi" w:cstheme="majorHAnsi"/>
+            <w:sz w:val="22"/>
+            <w:szCs w:val="22"/>
+          </w:rPr>
+          <w:t>https://www.python.org/downloads/</w:t>
+        </w:r>
+      </w:hyperlink>
+    </w:p>
+    <w:p>
+      <w:pPr>
+        <w:pStyle w:val="Prrafodelista"/>
         <w:rPr>
           <w:rFonts w:asciiTheme="majorHAnsi" w:hAnsiTheme="majorHAnsi" w:cstheme="majorHAnsi"/>
           <w:sz w:val="22"/>
@@ -1251,25 +1172,7 @@
           <w:sz w:val="22"/>
           <w:szCs w:val="22"/>
         </w:rPr>
-        <w:t xml:space="preserve">Instalar </w:t>
-      </w:r>
-      <w:proofErr w:type="spellStart"/>
-      <w:r>
-        <w:rPr>
-          <w:rFonts w:asciiTheme="majorHAnsi" w:hAnsiTheme="majorHAnsi" w:cstheme="majorHAnsi"/>
-          <w:sz w:val="22"/>
-          <w:szCs w:val="22"/>
-        </w:rPr>
-        <w:t>tkinter</w:t>
-      </w:r>
-      <w:proofErr w:type="spellEnd"/>
-      <w:r>
-        <w:rPr>
-          <w:rFonts w:asciiTheme="majorHAnsi" w:hAnsiTheme="majorHAnsi" w:cstheme="majorHAnsi"/>
-          <w:sz w:val="22"/>
-          <w:szCs w:val="22"/>
-        </w:rPr>
-        <w:t xml:space="preserve"> , interfaz gráfica de usuario para Python, permite desplegar la ventana de alarmas.</w:t>
+        <w:t>Instalar tkinter , interfaz gráfica de usuario para Python, permite desplegar la ventana de alarmas.</w:t>
       </w:r>
     </w:p>
     <w:p>
@@ -1306,6 +1209,17 @@
       </w:pPr>
       <w:r>
         <w:rPr>
+          <w:rFonts w:ascii="Consolas" w:hAnsi="Consolas" w:cs="Consolas"/>
+          <w:color w:val="273239"/>
+          <w:spacing w:val="2"/>
+          <w:sz w:val="22"/>
+          <w:szCs w:val="22"/>
+          <w:lang w:val="en-US"/>
+        </w:rPr>
+        <w:t>python3 -m pip</w:t>
+      </w:r>
+      <w:r>
+        <w:rPr>
           <w:rFonts w:ascii="Consolas" w:eastAsia="Times New Roman" w:hAnsi="Consolas" w:cs="Consolas"/>
           <w:color w:val="273239"/>
           <w:spacing w:val="2"/>
@@ -1313,17 +1227,8 @@
           <w:szCs w:val="22"/>
           <w:lang w:eastAsia="es-MX"/>
         </w:rPr>
-        <w:t>pip install tk</w:t>
-      </w:r>
-    </w:p>
-    <w:p>
-      <w:pPr>
-        <w:pStyle w:val="Prrafodelista"/>
-        <w:rPr>
-          <w:sz w:val="22"/>
-          <w:szCs w:val="22"/>
-        </w:rPr>
-      </w:pPr>
+        <w:t xml:space="preserve"> install tk</w:t>
+      </w:r>
     </w:p>
     <w:p>
       <w:pPr>
@@ -1344,25 +1249,7 @@
           <w:sz w:val="22"/>
           <w:szCs w:val="22"/>
         </w:rPr>
-        <w:t xml:space="preserve">Instalar librería de Python </w:t>
-      </w:r>
-      <w:proofErr w:type="spellStart"/>
-      <w:r>
-        <w:rPr>
-          <w:rFonts w:asciiTheme="majorHAnsi" w:hAnsiTheme="majorHAnsi" w:cstheme="majorHAnsi"/>
-          <w:sz w:val="22"/>
-          <w:szCs w:val="22"/>
-        </w:rPr>
-        <w:t>Openpyxl</w:t>
-      </w:r>
-      <w:proofErr w:type="spellEnd"/>
-      <w:r>
-        <w:rPr>
-          <w:rFonts w:asciiTheme="majorHAnsi" w:hAnsiTheme="majorHAnsi" w:cstheme="majorHAnsi"/>
-          <w:sz w:val="22"/>
-          <w:szCs w:val="22"/>
-        </w:rPr>
-        <w:t>:</w:t>
+        <w:t>Instalar librería de Python Openpyxl:</w:t>
       </w:r>
     </w:p>
     <w:p>
@@ -1378,7 +1265,17 @@
           <w:lang w:eastAsia="es-MX"/>
         </w:rPr>
       </w:pPr>
-      <w:proofErr w:type="spellStart"/>
+      <w:r>
+        <w:rPr>
+          <w:rFonts w:ascii="Consolas" w:hAnsi="Consolas" w:cs="Consolas"/>
+          <w:color w:val="273239"/>
+          <w:spacing w:val="2"/>
+          <w:sz w:val="22"/>
+          <w:szCs w:val="22"/>
+          <w:lang w:val="en-US"/>
+        </w:rPr>
+        <w:t>python3 -m pip</w:t>
+      </w:r>
       <w:r>
         <w:rPr>
           <w:rFonts w:ascii="Consolas" w:eastAsia="Times New Roman" w:hAnsi="Consolas" w:cs="Consolas"/>
@@ -1388,57 +1285,8 @@
           <w:szCs w:val="22"/>
           <w:lang w:eastAsia="es-MX"/>
         </w:rPr>
-        <w:t>pip</w:t>
-      </w:r>
-      <w:proofErr w:type="spellEnd"/>
-      <w:r>
-        <w:rPr>
-          <w:rFonts w:ascii="Consolas" w:eastAsia="Times New Roman" w:hAnsi="Consolas" w:cs="Consolas"/>
-          <w:color w:val="273239"/>
-          <w:spacing w:val="2"/>
-          <w:sz w:val="22"/>
-          <w:szCs w:val="22"/>
-          <w:lang w:eastAsia="es-MX"/>
-        </w:rPr>
-        <w:t xml:space="preserve"> </w:t>
-      </w:r>
-      <w:proofErr w:type="spellStart"/>
-      <w:r>
-        <w:rPr>
-          <w:rFonts w:ascii="Consolas" w:eastAsia="Times New Roman" w:hAnsi="Consolas" w:cs="Consolas"/>
-          <w:color w:val="273239"/>
-          <w:spacing w:val="2"/>
-          <w:sz w:val="22"/>
-          <w:szCs w:val="22"/>
-          <w:lang w:eastAsia="es-MX"/>
-        </w:rPr>
-        <w:t>install</w:t>
-      </w:r>
-      <w:proofErr w:type="spellEnd"/>
-      <w:r>
-        <w:rPr>
-          <w:rFonts w:ascii="Consolas" w:eastAsia="Times New Roman" w:hAnsi="Consolas" w:cs="Consolas"/>
-          <w:color w:val="273239"/>
-          <w:spacing w:val="2"/>
-          <w:sz w:val="22"/>
-          <w:szCs w:val="22"/>
-          <w:lang w:eastAsia="es-MX"/>
-        </w:rPr>
-        <w:t xml:space="preserve"> </w:t>
-      </w:r>
-      <w:proofErr w:type="spellStart"/>
-      <w:r>
-        <w:rPr>
-          <w:rFonts w:ascii="Consolas" w:eastAsia="Times New Roman" w:hAnsi="Consolas" w:cs="Consolas"/>
-          <w:color w:val="273239"/>
-          <w:spacing w:val="2"/>
-          <w:sz w:val="22"/>
-          <w:szCs w:val="22"/>
-          <w:lang w:eastAsia="es-MX"/>
-        </w:rPr>
-        <w:t>openpyxl</w:t>
-      </w:r>
-      <w:proofErr w:type="spellEnd"/>
+        <w:t xml:space="preserve"> install openpyxl</w:t>
+      </w:r>
       <w:r>
         <w:rPr>
           <w:rStyle w:val="Refdenotaalpie"/>
@@ -1479,43 +1327,7 @@
           <w:sz w:val="22"/>
           <w:szCs w:val="22"/>
         </w:rPr>
-        <w:t xml:space="preserve">Instalar </w:t>
-      </w:r>
-      <w:proofErr w:type="spellStart"/>
-      <w:r>
-        <w:rPr>
-          <w:rFonts w:asciiTheme="majorHAnsi" w:hAnsiTheme="majorHAnsi" w:cstheme="majorHAnsi"/>
-          <w:sz w:val="22"/>
-          <w:szCs w:val="22"/>
-        </w:rPr>
-        <w:t>Pillow</w:t>
-      </w:r>
-      <w:proofErr w:type="spellEnd"/>
-      <w:r>
-        <w:rPr>
-          <w:rFonts w:asciiTheme="majorHAnsi" w:hAnsiTheme="majorHAnsi" w:cstheme="majorHAnsi"/>
-          <w:sz w:val="22"/>
-          <w:szCs w:val="22"/>
-        </w:rPr>
-        <w:t xml:space="preserve">, librería que permite la adición de imágenes en </w:t>
-      </w:r>
-      <w:proofErr w:type="spellStart"/>
-      <w:r>
-        <w:rPr>
-          <w:rFonts w:asciiTheme="majorHAnsi" w:hAnsiTheme="majorHAnsi" w:cstheme="majorHAnsi"/>
-          <w:sz w:val="22"/>
-          <w:szCs w:val="22"/>
-        </w:rPr>
-        <w:t>Tkinter</w:t>
-      </w:r>
-      <w:proofErr w:type="spellEnd"/>
-      <w:r>
-        <w:rPr>
-          <w:rFonts w:asciiTheme="majorHAnsi" w:hAnsiTheme="majorHAnsi" w:cstheme="majorHAnsi"/>
-          <w:sz w:val="22"/>
-          <w:szCs w:val="22"/>
-        </w:rPr>
-        <w:t>:</w:t>
+        <w:t>Instalar Pillow, librería que permite la adición de imágenes en Tkinter:</w:t>
       </w:r>
     </w:p>
     <w:p>
@@ -1674,7 +1486,6 @@
           <w:lang w:val="es-ES_tradnl"/>
         </w:rPr>
       </w:pPr>
-      <w:proofErr w:type="gramStart"/>
       <w:r>
         <w:rPr>
           <w:sz w:val="22"/>
@@ -1683,7 +1494,6 @@
         </w:rPr>
         <w:t>Consolidado planificación</w:t>
       </w:r>
-      <w:proofErr w:type="gramEnd"/>
       <w:r>
         <w:rPr>
           <w:sz w:val="22"/>
@@ -1735,7 +1545,7 @@
                     <pic:cNvPicPr/>
                   </pic:nvPicPr>
                   <pic:blipFill>
-                    <a:blip r:embed="rId9" cstate="print">
+                    <a:blip r:embed="rId10" cstate="print">
                       <a:extLst>
                         <a:ext uri="{28A0092B-C50C-407E-A947-70E740481C1C}">
                           <a14:useLocalDpi xmlns:a14="http://schemas.microsoft.com/office/drawing/2010/main" val="0"/>
@@ -1847,7 +1657,7 @@
                     <pic:cNvPicPr/>
                   </pic:nvPicPr>
                   <pic:blipFill>
-                    <a:blip r:embed="rId10" cstate="print">
+                    <a:blip r:embed="rId11" cstate="print">
                       <a:extLst>
                         <a:ext uri="{28A0092B-C50C-407E-A947-70E740481C1C}">
                           <a14:useLocalDpi xmlns:a14="http://schemas.microsoft.com/office/drawing/2010/main" val="0"/>
@@ -1898,59 +1708,13 @@
           <w:lang w:val="en-US"/>
         </w:rPr>
       </w:pPr>
-      <w:proofErr w:type="spellStart"/>
       <w:r>
         <w:rPr>
           <w:sz w:val="22"/>
           <w:szCs w:val="22"/>
           <w:lang w:val="en-US"/>
         </w:rPr>
-        <w:t>Fechas</w:t>
-      </w:r>
-      <w:proofErr w:type="spellEnd"/>
-      <w:r>
-        <w:rPr>
-          <w:sz w:val="22"/>
-          <w:szCs w:val="22"/>
-          <w:lang w:val="en-US"/>
-        </w:rPr>
-        <w:t xml:space="preserve"> de </w:t>
-      </w:r>
-      <w:proofErr w:type="spellStart"/>
-      <w:r>
-        <w:rPr>
-          <w:sz w:val="22"/>
-          <w:szCs w:val="22"/>
-          <w:lang w:val="en-US"/>
-        </w:rPr>
-        <w:t>Zarpe</w:t>
-      </w:r>
-      <w:proofErr w:type="spellEnd"/>
-      <w:r>
-        <w:rPr>
-          <w:sz w:val="22"/>
-          <w:szCs w:val="22"/>
-          <w:lang w:val="en-US"/>
-        </w:rPr>
-        <w:t xml:space="preserve"> – </w:t>
-      </w:r>
-      <w:proofErr w:type="spellStart"/>
-      <w:r>
-        <w:rPr>
-          <w:sz w:val="22"/>
-          <w:szCs w:val="22"/>
-          <w:lang w:val="en-US"/>
-        </w:rPr>
-        <w:t>Logística</w:t>
-      </w:r>
-      <w:proofErr w:type="spellEnd"/>
-      <w:r>
-        <w:rPr>
-          <w:sz w:val="22"/>
-          <w:szCs w:val="22"/>
-          <w:lang w:val="en-US"/>
-        </w:rPr>
-        <w:t>:</w:t>
+        <w:t>Fechas de Zarpe – Logística:</w:t>
       </w:r>
     </w:p>
     <w:p>
@@ -1966,7 +1730,6 @@
           <w:lang w:val="en-US"/>
         </w:rPr>
       </w:pPr>
-      <w:proofErr w:type="spellStart"/>
       <w:r>
         <w:rPr>
           <w:sz w:val="22"/>
@@ -1975,7 +1738,6 @@
         </w:rPr>
         <w:t>Ponderación</w:t>
       </w:r>
-      <w:proofErr w:type="spellEnd"/>
     </w:p>
     <w:p>
       <w:pPr>
@@ -2021,7 +1783,7 @@
                     <pic:cNvPicPr/>
                   </pic:nvPicPr>
                   <pic:blipFill>
-                    <a:blip r:embed="rId11" cstate="print">
+                    <a:blip r:embed="rId12" cstate="print">
                       <a:extLst>
                         <a:ext uri="{28A0092B-C50C-407E-A947-70E740481C1C}">
                           <a14:useLocalDpi xmlns:a14="http://schemas.microsoft.com/office/drawing/2010/main" val="0"/>
@@ -2076,23 +1838,7 @@
           <w:sz w:val="22"/>
           <w:szCs w:val="22"/>
         </w:rPr>
-        <w:t xml:space="preserve">Volumen por contenedor: tiene los </w:t>
-      </w:r>
-      <w:proofErr w:type="spellStart"/>
-      <w:r>
-        <w:rPr>
-          <w:sz w:val="22"/>
-          <w:szCs w:val="22"/>
-        </w:rPr>
-        <w:t>volumenes</w:t>
-      </w:r>
-      <w:proofErr w:type="spellEnd"/>
-      <w:r>
-        <w:rPr>
-          <w:sz w:val="22"/>
-          <w:szCs w:val="22"/>
-        </w:rPr>
-        <w:t xml:space="preserve"> especificados por cada</w:t>
+        <w:t>Volumen por contenedor: tiene los volumenes especificados por cada</w:t>
       </w:r>
       <w:r>
         <w:rPr>
@@ -2154,7 +1900,7 @@
                     <pic:cNvPicPr/>
                   </pic:nvPicPr>
                   <pic:blipFill rotWithShape="1">
-                    <a:blip r:embed="rId12" cstate="print">
+                    <a:blip r:embed="rId13" cstate="print">
                       <a:extLst>
                         <a:ext uri="{28A0092B-C50C-407E-A947-70E740481C1C}">
                           <a14:useLocalDpi xmlns:a14="http://schemas.microsoft.com/office/drawing/2010/main" val="0"/>
@@ -2233,23 +1979,7 @@
           <w:sz w:val="22"/>
           <w:szCs w:val="22"/>
         </w:rPr>
-        <w:t xml:space="preserve">TD Stock: Cabe destacar, lo importante es que mantenga las columnas </w:t>
-      </w:r>
-      <w:proofErr w:type="spellStart"/>
-      <w:r>
-        <w:rPr>
-          <w:sz w:val="22"/>
-          <w:szCs w:val="22"/>
-        </w:rPr>
-        <w:t>sku</w:t>
-      </w:r>
-      <w:proofErr w:type="spellEnd"/>
-      <w:r>
-        <w:rPr>
-          <w:sz w:val="22"/>
-          <w:szCs w:val="22"/>
-        </w:rPr>
-        <w:t>, Oficina de ventas y Suma de RV Final Venta [KG]</w:t>
+        <w:t>TD Stock: Cabe destacar, lo importante es que mantenga las columnas sku, Oficina de ventas y Suma de RV Final Venta [KG]</w:t>
       </w:r>
     </w:p>
     <w:p>
@@ -2283,7 +2013,7 @@
                     <pic:cNvPicPr/>
                   </pic:nvPicPr>
                   <pic:blipFill>
-                    <a:blip r:embed="rId13" cstate="print">
+                    <a:blip r:embed="rId14" cstate="print">
                       <a:extLst>
                         <a:ext uri="{28A0092B-C50C-407E-A947-70E740481C1C}">
                           <a14:useLocalDpi xmlns:a14="http://schemas.microsoft.com/office/drawing/2010/main" val="0"/>
@@ -2391,7 +2121,7 @@
                     <pic:cNvPicPr/>
                   </pic:nvPicPr>
                   <pic:blipFill>
-                    <a:blip r:embed="rId14">
+                    <a:blip r:embed="rId15">
                       <a:extLst>
                         <a:ext uri="{28A0092B-C50C-407E-A947-70E740481C1C}">
                           <a14:useLocalDpi xmlns:a14="http://schemas.microsoft.com/office/drawing/2010/main" val="0"/>
@@ -2435,8 +2165,8 @@
       </w:pPr>
     </w:p>
     <w:sectPr>
-      <w:footerReference w:type="even" r:id="rId15"/>
-      <w:footerReference w:type="default" r:id="rId16"/>
+      <w:footerReference w:type="even" r:id="rId16"/>
+      <w:footerReference w:type="default" r:id="rId17"/>
       <w:pgSz w:w="11906" w:h="16838"/>
       <w:pgMar w:top="1440" w:right="1080" w:bottom="1440" w:left="1080" w:header="708" w:footer="708" w:gutter="0"/>
       <w:cols w:space="708"/>

</xml_diff>